<commit_message>
Doc: Se corrigió ortografia
</commit_message>
<xml_diff>
--- a/Inicio/UARGFlow BS/Actividad UARGFlow BS_Vesta Risk Manager_T-Code.docx
+++ b/Inicio/UARGFlow BS/Actividad UARGFlow BS_Vesta Risk Manager_T-Code.docx
@@ -1,6 +1,6 @@
 
 <file path=word/document.xml><?xml version="1.0" encoding="utf-8"?>
-<w:document xmlns:wpc="http://schemas.microsoft.com/office/word/2010/wordprocessingCanvas" xmlns:cx="http://schemas.microsoft.com/office/drawing/2014/chartex" xmlns:cx1="http://schemas.microsoft.com/office/drawing/2015/9/8/chartex" xmlns:cx2="http://schemas.microsoft.com/office/drawing/2015/10/21/chartex" xmlns:cx3="http://schemas.microsoft.com/office/drawing/2016/5/9/chartex" xmlns:cx4="http://schemas.microsoft.com/office/drawing/2016/5/10/chartex" xmlns:cx5="http://schemas.microsoft.com/office/drawing/2016/5/11/chartex" xmlns:cx6="http://schemas.microsoft.com/office/drawing/2016/5/12/chartex" xmlns:cx7="http://schemas.microsoft.com/office/drawing/2016/5/13/chartex" xmlns:cx8="http://schemas.microsoft.com/office/drawing/2016/5/14/chartex" xmlns:mc="http://schemas.openxmlformats.org/markup-compatibility/2006" xmlns:aink="http://schemas.microsoft.com/office/drawing/2016/ink" xmlns:am3d="http://schemas.microsoft.com/office/drawing/2017/model3d" xmlns:o="urn:schemas-microsoft-com:office:office" xmlns:oel="http://schemas.microsoft.com/office/2019/extlst" xmlns:r="http://schemas.openxmlformats.org/officeDocument/2006/relationships" xmlns:m="http://schemas.openxmlformats.org/officeDocument/2006/math" xmlns:v="urn:schemas-microsoft-com:vml" xmlns:wp14="http://schemas.microsoft.com/office/word/2010/wordprocessingDrawing" xmlns:wp="http://schemas.openxmlformats.org/drawingml/2006/wordprocessingDrawing" xmlns:w10="urn:schemas-microsoft-com:office:word" xmlns:w="http://schemas.openxmlformats.org/wordprocessingml/2006/main" xmlns:w14="http://schemas.microsoft.com/office/word/2010/wordml" xmlns:w15="http://schemas.microsoft.com/office/word/2012/wordml" xmlns:w16cex="http://schemas.microsoft.com/office/word/2018/wordml/cex" xmlns:w16cid="http://schemas.microsoft.com/office/word/2016/wordml/cid" xmlns:w16="http://schemas.microsoft.com/office/word/2018/wordml" xmlns:w16du="http://schemas.microsoft.com/office/word/2023/wordml/word16du" xmlns:w16sdtdh="http://schemas.microsoft.com/office/word/2020/wordml/sdtdatahash" xmlns:w16se="http://schemas.microsoft.com/office/word/2015/wordml/symex" xmlns:wpg="http://schemas.microsoft.com/office/word/2010/wordprocessingGroup" xmlns:wpi="http://schemas.microsoft.com/office/word/2010/wordprocessingInk" xmlns:wne="http://schemas.microsoft.com/office/word/2006/wordml" xmlns:wps="http://schemas.microsoft.com/office/word/2010/wordprocessingShape" mc:Ignorable="w14 w15 w16se w16cid w16 w16cex w16sdtdh w16du wp14">
+<w:document xmlns:wpc="http://schemas.microsoft.com/office/word/2010/wordprocessingCanvas" xmlns:mc="http://schemas.openxmlformats.org/markup-compatibility/2006" xmlns:o="urn:schemas-microsoft-com:office:office" xmlns:r="http://schemas.openxmlformats.org/officeDocument/2006/relationships" xmlns:m="http://schemas.openxmlformats.org/officeDocument/2006/math" xmlns:v="urn:schemas-microsoft-com:vml" xmlns:wp14="http://schemas.microsoft.com/office/word/2010/wordprocessingDrawing" xmlns:wp="http://schemas.openxmlformats.org/drawingml/2006/wordprocessingDrawing" xmlns:w10="urn:schemas-microsoft-com:office:word" xmlns:w="http://schemas.openxmlformats.org/wordprocessingml/2006/main" xmlns:w14="http://schemas.microsoft.com/office/word/2010/wordml" xmlns:w15="http://schemas.microsoft.com/office/word/2012/wordml" xmlns:wpg="http://schemas.microsoft.com/office/word/2010/wordprocessingGroup" xmlns:wpi="http://schemas.microsoft.com/office/word/2010/wordprocessingInk" xmlns:wne="http://schemas.microsoft.com/office/word/2006/wordml" xmlns:wps="http://schemas.microsoft.com/office/word/2010/wordprocessingShape" mc:Ignorable="w14 w15 wp14">
   <w:body>
     <w:p>
       <w:pPr>
@@ -34,6 +34,7 @@
       <w:r>
         <w:rPr>
           <w:noProof/>
+          <w:lang w:val="es-AR" w:eastAsia="es-AR"/>
         </w:rPr>
         <mc:AlternateContent>
           <mc:Choice Requires="wps">
@@ -94,7 +95,7 @@
               </wp:anchor>
             </w:drawing>
           </mc:Choice>
-          <mc:Fallback>
+          <mc:Fallback xmlns:w16se="http://schemas.microsoft.com/office/word/2015/wordml/symex" xmlns:w16sdtdh="http://schemas.microsoft.com/office/word/2020/wordml/sdtdatahash" xmlns:w16du="http://schemas.microsoft.com/office/word/2023/wordml/word16du" xmlns:w16="http://schemas.microsoft.com/office/word/2018/wordml" xmlns:w16cid="http://schemas.microsoft.com/office/word/2016/wordml/cid" xmlns:w16cex="http://schemas.microsoft.com/office/word/2018/wordml/cex" xmlns:oel="http://schemas.microsoft.com/office/2019/extlst" xmlns:am3d="http://schemas.microsoft.com/office/drawing/2017/model3d" xmlns:aink="http://schemas.microsoft.com/office/drawing/2016/ink" xmlns:cx8="http://schemas.microsoft.com/office/drawing/2016/5/14/chartex" xmlns:cx7="http://schemas.microsoft.com/office/drawing/2016/5/13/chartex" xmlns:cx6="http://schemas.microsoft.com/office/drawing/2016/5/12/chartex" xmlns:cx5="http://schemas.microsoft.com/office/drawing/2016/5/11/chartex" xmlns:cx4="http://schemas.microsoft.com/office/drawing/2016/5/10/chartex" xmlns:cx3="http://schemas.microsoft.com/office/drawing/2016/5/9/chartex" xmlns:cx2="http://schemas.microsoft.com/office/drawing/2015/10/21/chartex" xmlns:cx1="http://schemas.microsoft.com/office/drawing/2015/9/8/chartex" xmlns:cx="http://schemas.microsoft.com/office/drawing/2014/chartex">
             <w:pict>
               <v:rect w14:anchorId="257C0FB9" id="Rectangle 6" o:spid="_x0000_s1026" style="position:absolute;margin-left:0;margin-top:0;width:623.65pt;height:67.85pt;z-index:251653632;visibility:visible;mso-wrap-style:square;mso-width-percent:1050;mso-height-percent:900;mso-wrap-distance-left:9pt;mso-wrap-distance-top:0;mso-wrap-distance-right:9pt;mso-wrap-distance-bottom:0;mso-position-horizontal:center;mso-position-horizontal-relative:page;mso-position-vertical:bottom;mso-position-vertical-relative:page;mso-width-percent:1050;mso-height-percent:900;mso-width-relative:page;mso-height-relative:top-margin-area;v-text-anchor:top" o:gfxdata="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" o:allowincell="f" fillcolor="#4bacc6" strokecolor="#31849b">
                 <w10:wrap anchorx="page" anchory="page"/>
@@ -106,6 +107,7 @@
       <w:r>
         <w:rPr>
           <w:noProof/>
+          <w:lang w:val="es-AR" w:eastAsia="es-AR"/>
         </w:rPr>
         <mc:AlternateContent>
           <mc:Choice Requires="wps">
@@ -166,7 +168,7 @@
               </wp:anchor>
             </w:drawing>
           </mc:Choice>
-          <mc:Fallback>
+          <mc:Fallback xmlns:w16se="http://schemas.microsoft.com/office/word/2015/wordml/symex" xmlns:w16sdtdh="http://schemas.microsoft.com/office/word/2020/wordml/sdtdatahash" xmlns:w16du="http://schemas.microsoft.com/office/word/2023/wordml/word16du" xmlns:w16="http://schemas.microsoft.com/office/word/2018/wordml" xmlns:w16cid="http://schemas.microsoft.com/office/word/2016/wordml/cid" xmlns:w16cex="http://schemas.microsoft.com/office/word/2018/wordml/cex" xmlns:oel="http://schemas.microsoft.com/office/2019/extlst" xmlns:am3d="http://schemas.microsoft.com/office/drawing/2017/model3d" xmlns:aink="http://schemas.microsoft.com/office/drawing/2016/ink" xmlns:cx8="http://schemas.microsoft.com/office/drawing/2016/5/14/chartex" xmlns:cx7="http://schemas.microsoft.com/office/drawing/2016/5/13/chartex" xmlns:cx6="http://schemas.microsoft.com/office/drawing/2016/5/12/chartex" xmlns:cx5="http://schemas.microsoft.com/office/drawing/2016/5/11/chartex" xmlns:cx4="http://schemas.microsoft.com/office/drawing/2016/5/10/chartex" xmlns:cx3="http://schemas.microsoft.com/office/drawing/2016/5/9/chartex" xmlns:cx2="http://schemas.microsoft.com/office/drawing/2015/10/21/chartex" xmlns:cx1="http://schemas.microsoft.com/office/drawing/2015/9/8/chartex" xmlns:cx="http://schemas.microsoft.com/office/drawing/2014/chartex">
             <w:pict>
               <v:rect w14:anchorId="0C119693" id="Rectangle 9" o:spid="_x0000_s1026" style="position:absolute;margin-left:38.95pt;margin-top:-20.65pt;width:7.15pt;height:882.45pt;z-index:251656704;visibility:visible;mso-wrap-style:square;mso-width-percent:0;mso-height-percent:1050;mso-wrap-distance-left:9pt;mso-wrap-distance-top:0;mso-wrap-distance-right:9pt;mso-wrap-distance-bottom:0;mso-position-horizontal:absolute;mso-position-horizontal-relative:page;mso-position-vertical:absolute;mso-position-vertical-relative:page;mso-width-percent:0;mso-height-percent:1050;mso-width-relative:page;mso-height-relative:page;v-text-anchor:top" o:gfxdata="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" o:allowincell="f" strokecolor="#31849b">
                 <w10:wrap anchorx="page" anchory="page"/>
@@ -178,6 +180,7 @@
       <w:r>
         <w:rPr>
           <w:noProof/>
+          <w:lang w:val="es-AR" w:eastAsia="es-AR"/>
         </w:rPr>
         <mc:AlternateContent>
           <mc:Choice Requires="wps">
@@ -238,7 +241,7 @@
               </wp:anchor>
             </w:drawing>
           </mc:Choice>
-          <mc:Fallback>
+          <mc:Fallback xmlns:w16se="http://schemas.microsoft.com/office/word/2015/wordml/symex" xmlns:w16sdtdh="http://schemas.microsoft.com/office/word/2020/wordml/sdtdatahash" xmlns:w16du="http://schemas.microsoft.com/office/word/2023/wordml/word16du" xmlns:w16="http://schemas.microsoft.com/office/word/2018/wordml" xmlns:w16cid="http://schemas.microsoft.com/office/word/2016/wordml/cid" xmlns:w16cex="http://schemas.microsoft.com/office/word/2018/wordml/cex" xmlns:oel="http://schemas.microsoft.com/office/2019/extlst" xmlns:am3d="http://schemas.microsoft.com/office/drawing/2017/model3d" xmlns:aink="http://schemas.microsoft.com/office/drawing/2016/ink" xmlns:cx8="http://schemas.microsoft.com/office/drawing/2016/5/14/chartex" xmlns:cx7="http://schemas.microsoft.com/office/drawing/2016/5/13/chartex" xmlns:cx6="http://schemas.microsoft.com/office/drawing/2016/5/12/chartex" xmlns:cx5="http://schemas.microsoft.com/office/drawing/2016/5/11/chartex" xmlns:cx4="http://schemas.microsoft.com/office/drawing/2016/5/10/chartex" xmlns:cx3="http://schemas.microsoft.com/office/drawing/2016/5/9/chartex" xmlns:cx2="http://schemas.microsoft.com/office/drawing/2015/10/21/chartex" xmlns:cx1="http://schemas.microsoft.com/office/drawing/2015/9/8/chartex" xmlns:cx="http://schemas.microsoft.com/office/drawing/2014/chartex">
             <w:pict>
               <v:rect w14:anchorId="4468620E" id="Rectangle 8" o:spid="_x0000_s1026" style="position:absolute;margin-left:549.2pt;margin-top:-20.65pt;width:7.15pt;height:882.45pt;z-index:251655680;visibility:visible;mso-wrap-style:square;mso-width-percent:0;mso-height-percent:1050;mso-wrap-distance-left:9pt;mso-wrap-distance-top:0;mso-wrap-distance-right:9pt;mso-wrap-distance-bottom:0;mso-position-horizontal:absolute;mso-position-horizontal-relative:page;mso-position-vertical:absolute;mso-position-vertical-relative:page;mso-width-percent:0;mso-height-percent:1050;mso-width-relative:page;mso-height-relative:page;v-text-anchor:top" o:gfxdata="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" o:allowincell="f" strokecolor="#31849b">
                 <w10:wrap anchorx="page" anchory="page"/>
@@ -250,6 +253,7 @@
       <w:r>
         <w:rPr>
           <w:noProof/>
+          <w:lang w:val="es-AR" w:eastAsia="es-AR"/>
         </w:rPr>
         <mc:AlternateContent>
           <mc:Choice Requires="wps">
@@ -310,7 +314,7 @@
               </wp:anchor>
             </w:drawing>
           </mc:Choice>
-          <mc:Fallback>
+          <mc:Fallback xmlns:w16se="http://schemas.microsoft.com/office/word/2015/wordml/symex" xmlns:w16sdtdh="http://schemas.microsoft.com/office/word/2020/wordml/sdtdatahash" xmlns:w16du="http://schemas.microsoft.com/office/word/2023/wordml/word16du" xmlns:w16="http://schemas.microsoft.com/office/word/2018/wordml" xmlns:w16cid="http://schemas.microsoft.com/office/word/2016/wordml/cid" xmlns:w16cex="http://schemas.microsoft.com/office/word/2018/wordml/cex" xmlns:oel="http://schemas.microsoft.com/office/2019/extlst" xmlns:am3d="http://schemas.microsoft.com/office/drawing/2017/model3d" xmlns:aink="http://schemas.microsoft.com/office/drawing/2016/ink" xmlns:cx8="http://schemas.microsoft.com/office/drawing/2016/5/14/chartex" xmlns:cx7="http://schemas.microsoft.com/office/drawing/2016/5/13/chartex" xmlns:cx6="http://schemas.microsoft.com/office/drawing/2016/5/12/chartex" xmlns:cx5="http://schemas.microsoft.com/office/drawing/2016/5/11/chartex" xmlns:cx4="http://schemas.microsoft.com/office/drawing/2016/5/10/chartex" xmlns:cx3="http://schemas.microsoft.com/office/drawing/2016/5/9/chartex" xmlns:cx2="http://schemas.microsoft.com/office/drawing/2015/10/21/chartex" xmlns:cx1="http://schemas.microsoft.com/office/drawing/2015/9/8/chartex" xmlns:cx="http://schemas.microsoft.com/office/drawing/2014/chartex">
             <w:pict>
               <v:rect w14:anchorId="56C573C0" id="Rectangle 7" o:spid="_x0000_s1026" style="position:absolute;margin-left:-14.45pt;margin-top:.4pt;width:623.65pt;height:67.85pt;z-index:251654656;visibility:visible;mso-wrap-style:square;mso-width-percent:1050;mso-height-percent:900;mso-wrap-distance-left:9pt;mso-wrap-distance-top:0;mso-wrap-distance-right:9pt;mso-wrap-distance-bottom:0;mso-position-horizontal:absolute;mso-position-horizontal-relative:page;mso-position-vertical:absolute;mso-position-vertical-relative:page;mso-width-percent:1050;mso-height-percent:900;mso-width-relative:page;mso-height-relative:top-margin-area;v-text-anchor:top" o:gfxdata="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" o:allowincell="f" fillcolor="#4bacc6" strokecolor="#31849b">
                 <w10:wrap anchorx="page" anchory="page"/>
@@ -330,6 +334,7 @@
           <w:lang w:val="es-AR"/>
         </w:rPr>
       </w:pPr>
+      <w:proofErr w:type="spellStart"/>
       <w:r>
         <w:rPr>
           <w:rFonts w:ascii="Cambria" w:hAnsi="Cambria"/>
@@ -357,6 +362,7 @@
         </w:rPr>
         <w:t>low</w:t>
       </w:r>
+      <w:proofErr w:type="spellEnd"/>
       <w:r>
         <w:rPr>
           <w:rFonts w:ascii="Cambria" w:hAnsi="Cambria"/>
@@ -382,7 +388,25 @@
           <w:sz w:val="36"/>
           <w:szCs w:val="36"/>
         </w:rPr>
-        <w:t>Vesta Risk Manager</w:t>
+        <w:t xml:space="preserve">Vesta </w:t>
+      </w:r>
+      <w:proofErr w:type="spellStart"/>
+      <w:r>
+        <w:rPr>
+          <w:rFonts w:ascii="Cambria" w:hAnsi="Cambria"/>
+          <w:sz w:val="36"/>
+          <w:szCs w:val="36"/>
+        </w:rPr>
+        <w:t>Risk</w:t>
+      </w:r>
+      <w:proofErr w:type="spellEnd"/>
+      <w:r>
+        <w:rPr>
+          <w:rFonts w:ascii="Cambria" w:hAnsi="Cambria"/>
+          <w:sz w:val="36"/>
+          <w:szCs w:val="36"/>
+        </w:rPr>
+        <w:t xml:space="preserve"> Manager</w:t>
       </w:r>
     </w:p>
     <w:p>
@@ -433,7 +457,15 @@
         <w:pStyle w:val="Sinespaciado"/>
       </w:pPr>
       <w:r>
-        <w:t>Agustín Collareda, Cintia Hernandez y Hugo Frey</w:t>
+        <w:t xml:space="preserve">Agustín </w:t>
+      </w:r>
+      <w:proofErr w:type="spellStart"/>
+      <w:r>
+        <w:t>Collareda</w:t>
+      </w:r>
+      <w:proofErr w:type="spellEnd"/>
+      <w:r>
+        <w:t>, Cintia Hernandez y Hugo Frey</w:t>
       </w:r>
     </w:p>
     <w:p/>
@@ -444,6 +476,7 @@
       <w:r>
         <w:rPr>
           <w:noProof/>
+          <w:lang w:eastAsia="es-AR"/>
         </w:rPr>
         <w:drawing>
           <wp:anchor distT="0" distB="0" distL="114300" distR="114300" simplePos="0" relativeHeight="251663872" behindDoc="0" locked="0" layoutInCell="1" allowOverlap="1" wp14:anchorId="0364D888" wp14:editId="2EB388C4">
@@ -511,6 +544,7 @@
       <w:r>
         <w:rPr>
           <w:noProof/>
+          <w:lang w:eastAsia="es-AR"/>
         </w:rPr>
         <w:drawing>
           <wp:anchor distT="128016" distB="315468" distL="254508" distR="443103" simplePos="0" relativeHeight="251657728" behindDoc="0" locked="0" layoutInCell="1" allowOverlap="1" wp14:anchorId="270CBA62" wp14:editId="0FBA7BDD">
@@ -583,6 +617,7 @@
       <w:r>
         <w:rPr>
           <w:noProof/>
+          <w:lang w:eastAsia="es-AR"/>
         </w:rPr>
         <w:lastRenderedPageBreak/>
         <mc:AlternateContent>
@@ -659,7 +694,21 @@
                               <w:rPr>
                                 <w:lang w:val="es-MX"/>
                               </w:rPr>
-                              <w:t xml:space="preserve"> realizado sobre el sistema UARGflow, junto a las ventajas y desventajas descubiertas.</w:t>
+                              <w:t xml:space="preserve"> realizado sobre el sistema </w:t>
+                            </w:r>
+                            <w:proofErr w:type="spellStart"/>
+                            <w:r>
+                              <w:rPr>
+                                <w:lang w:val="es-MX"/>
+                              </w:rPr>
+                              <w:t>UARGflow</w:t>
+                            </w:r>
+                            <w:proofErr w:type="spellEnd"/>
+                            <w:r>
+                              <w:rPr>
+                                <w:lang w:val="es-MX"/>
+                              </w:rPr>
+                              <w:t>, junto a las ventajas y desventajas descubiertas.</w:t>
                             </w:r>
                             <w:r>
                               <w:rPr>
@@ -685,7 +734,7 @@
               </wp:anchor>
             </w:drawing>
           </mc:Choice>
-          <mc:Fallback>
+          <mc:Fallback xmlns:w16se="http://schemas.microsoft.com/office/word/2015/wordml/symex" xmlns:w16sdtdh="http://schemas.microsoft.com/office/word/2020/wordml/sdtdatahash" xmlns:w16du="http://schemas.microsoft.com/office/word/2023/wordml/word16du" xmlns:w16="http://schemas.microsoft.com/office/word/2018/wordml" xmlns:w16cid="http://schemas.microsoft.com/office/word/2016/wordml/cid" xmlns:w16cex="http://schemas.microsoft.com/office/word/2018/wordml/cex" xmlns:oel="http://schemas.microsoft.com/office/2019/extlst" xmlns:am3d="http://schemas.microsoft.com/office/drawing/2017/model3d" xmlns:aink="http://schemas.microsoft.com/office/drawing/2016/ink" xmlns:cx8="http://schemas.microsoft.com/office/drawing/2016/5/14/chartex" xmlns:cx7="http://schemas.microsoft.com/office/drawing/2016/5/13/chartex" xmlns:cx6="http://schemas.microsoft.com/office/drawing/2016/5/12/chartex" xmlns:cx5="http://schemas.microsoft.com/office/drawing/2016/5/11/chartex" xmlns:cx4="http://schemas.microsoft.com/office/drawing/2016/5/10/chartex" xmlns:cx3="http://schemas.microsoft.com/office/drawing/2016/5/9/chartex" xmlns:cx2="http://schemas.microsoft.com/office/drawing/2015/10/21/chartex" xmlns:cx1="http://schemas.microsoft.com/office/drawing/2015/9/8/chartex" xmlns:cx="http://schemas.microsoft.com/office/drawing/2014/chartex">
             <w:pict>
               <v:shapetype w14:anchorId="2E56F9E0" id="_x0000_t202" coordsize="21600,21600" o:spt="202" path="m,l,21600r21600,l21600,xe">
                 <v:stroke joinstyle="miter"/>
@@ -750,7 +799,7 @@
       <w:r>
         <w:rPr>
           <w:noProof/>
-          <w:lang w:eastAsia="es-ES"/>
+          <w:lang w:eastAsia="es-AR"/>
         </w:rPr>
         <mc:AlternateContent>
           <mc:Choice Requires="wps">
@@ -811,7 +860,7 @@
               </wp:anchor>
             </w:drawing>
           </mc:Choice>
-          <mc:Fallback>
+          <mc:Fallback xmlns:w16se="http://schemas.microsoft.com/office/word/2015/wordml/symex" xmlns:w16sdtdh="http://schemas.microsoft.com/office/word/2020/wordml/sdtdatahash" xmlns:w16du="http://schemas.microsoft.com/office/word/2023/wordml/word16du" xmlns:w16="http://schemas.microsoft.com/office/word/2018/wordml" xmlns:w16cid="http://schemas.microsoft.com/office/word/2016/wordml/cid" xmlns:w16cex="http://schemas.microsoft.com/office/word/2018/wordml/cex" xmlns:oel="http://schemas.microsoft.com/office/2019/extlst" xmlns:am3d="http://schemas.microsoft.com/office/drawing/2017/model3d" xmlns:aink="http://schemas.microsoft.com/office/drawing/2016/ink" xmlns:cx8="http://schemas.microsoft.com/office/drawing/2016/5/14/chartex" xmlns:cx7="http://schemas.microsoft.com/office/drawing/2016/5/13/chartex" xmlns:cx6="http://schemas.microsoft.com/office/drawing/2016/5/12/chartex" xmlns:cx5="http://schemas.microsoft.com/office/drawing/2016/5/11/chartex" xmlns:cx4="http://schemas.microsoft.com/office/drawing/2016/5/10/chartex" xmlns:cx3="http://schemas.microsoft.com/office/drawing/2016/5/9/chartex" xmlns:cx2="http://schemas.microsoft.com/office/drawing/2015/10/21/chartex" xmlns:cx1="http://schemas.microsoft.com/office/drawing/2015/9/8/chartex" xmlns:cx="http://schemas.microsoft.com/office/drawing/2014/chartex">
             <w:pict>
               <v:rect w14:anchorId="46F3A9A1" id="Rectangle 17" o:spid="_x0000_s1026" style="position:absolute;margin-left:315.7pt;margin-top:-76.25pt;width:195.35pt;height:844.9pt;z-index:-251656704;visibility:visible;mso-wrap-style:square;mso-width-percent:0;mso-height-percent:0;mso-wrap-distance-left:9pt;mso-wrap-distance-top:0;mso-wrap-distance-right:9pt;mso-wrap-distance-bottom:0;mso-position-horizontal:absolute;mso-position-horizontal-relative:margin;mso-position-vertical:absolute;mso-position-vertical-relative:margin;mso-width-percent:0;mso-height-percent:0;mso-width-relative:page;mso-height-relative:page;v-text-anchor:top" o:gfxdata="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" fillcolor="#4bacc6" strokecolor="#31849b">
                 <w10:wrap type="square" anchorx="margin" anchory="margin"/>
@@ -834,6 +883,7 @@
       <w:r>
         <w:rPr>
           <w:noProof/>
+          <w:lang w:val="es-AR" w:eastAsia="es-AR"/>
         </w:rPr>
         <w:drawing>
           <wp:anchor distT="42672" distB="232410" distL="144780" distR="371094" simplePos="0" relativeHeight="251660800" behindDoc="0" locked="0" layoutInCell="1" allowOverlap="1" wp14:anchorId="3A913694" wp14:editId="59AEE33D">
@@ -901,7 +951,7 @@
     </w:p>
     <w:p>
       <w:pPr>
-        <w:pStyle w:val="TtulodeTDC"/>
+        <w:pStyle w:val="TtulodeTDC1"/>
       </w:pPr>
       <w:r>
         <w:lastRenderedPageBreak/>
@@ -1501,6 +1551,7 @@
       <w:r>
         <w:br w:type="page"/>
       </w:r>
+      <w:proofErr w:type="spellStart"/>
       <w:r>
         <w:rPr>
           <w:lang w:val="es-AR"/>
@@ -1520,6 +1571,7 @@
         </w:rPr>
         <w:t>low</w:t>
       </w:r>
+      <w:proofErr w:type="spellEnd"/>
       <w:r>
         <w:rPr>
           <w:lang w:val="es-AR"/>
@@ -1542,13 +1594,21 @@
         <w:pStyle w:val="PSI-Normal"/>
       </w:pPr>
       <w:r>
-        <w:t>El presente documento muestra el estudio y el análisis que se hizo sobre el sistema UARG</w:t>
+        <w:t xml:space="preserve">El presente documento muestra el estudio y el análisis que se hizo sobre el sistema </w:t>
+      </w:r>
+      <w:proofErr w:type="spellStart"/>
+      <w:r>
+        <w:t>UARG</w:t>
       </w:r>
       <w:r>
         <w:t>F</w:t>
       </w:r>
       <w:r>
-        <w:t xml:space="preserve">low. En este se </w:t>
+        <w:t>low</w:t>
+      </w:r>
+      <w:proofErr w:type="spellEnd"/>
+      <w:r>
+        <w:t xml:space="preserve">. En este se </w:t>
       </w:r>
       <w:r>
         <w:t>encontrará</w:t>
@@ -1566,7 +1626,10 @@
         <w:t xml:space="preserve">y el procedimiento </w:t>
       </w:r>
       <w:r>
-        <w:t xml:space="preserve">utilizadas </w:t>
+        <w:t>utilizado</w:t>
+      </w:r>
+      <w:r>
+        <w:t xml:space="preserve"> </w:t>
       </w:r>
       <w:r>
         <w:t>para desplegar</w:t>
@@ -1596,13 +1659,21 @@
         <w:t xml:space="preserve">se observará la documentación vinculada </w:t>
       </w:r>
       <w:r>
-        <w:t>a UARG</w:t>
+        <w:t xml:space="preserve">a </w:t>
+      </w:r>
+      <w:proofErr w:type="spellStart"/>
+      <w:r>
+        <w:t>UARG</w:t>
       </w:r>
       <w:r>
         <w:t>F</w:t>
       </w:r>
       <w:r>
-        <w:t xml:space="preserve">low </w:t>
+        <w:t>low</w:t>
+      </w:r>
+      <w:proofErr w:type="spellEnd"/>
+      <w:r>
+        <w:t xml:space="preserve"> </w:t>
       </w:r>
       <w:r>
         <w:t>junto con una clase grabada del docente Eder Dos Santos</w:t>
@@ -1650,7 +1721,18 @@
         </w:numPr>
       </w:pPr>
       <w:r>
-        <w:t>El sistema utiliza patrones de diseño. Por ejemplo, utiliza singleton el cual asegura que haya una sola instancia de la conexión de base de datos.</w:t>
+        <w:t xml:space="preserve">El sistema utiliza patrones de diseño. Por ejemplo, utiliza </w:t>
+      </w:r>
+      <w:proofErr w:type="spellStart"/>
+      <w:r>
+        <w:t>S</w:t>
+      </w:r>
+      <w:r>
+        <w:t>ingleton</w:t>
+      </w:r>
+      <w:proofErr w:type="spellEnd"/>
+      <w:r>
+        <w:t xml:space="preserve"> el cual asegura que haya una sola instancia de la conexión de base de datos.</w:t>
       </w:r>
     </w:p>
     <w:p>
@@ -1731,7 +1813,13 @@
         </w:numPr>
       </w:pPr>
       <w:r>
-        <w:t>El sistema utiliza el lenguaje de programación PHP. Ningún integrante del grupo a</w:t>
+        <w:t xml:space="preserve">El sistema utiliza el lenguaje de programación PHP. Ningún integrante del grupo </w:t>
+      </w:r>
+      <w:r>
+        <w:t>h</w:t>
+      </w:r>
+      <w:r>
+        <w:t>a</w:t>
       </w:r>
       <w:r>
         <w:t xml:space="preserve"> </w:t>
@@ -1760,6 +1848,9 @@
       <w:r>
         <w:t xml:space="preserve"> es la 8.2.12</w:t>
       </w:r>
+      <w:r>
+        <w:t>.</w:t>
+      </w:r>
     </w:p>
     <w:p>
       <w:pPr>
@@ -1812,7 +1903,13 @@
         </w:numPr>
       </w:pPr>
       <w:r>
-        <w:t xml:space="preserve">XAMPP – Ultima versión hasta </w:t>
+        <w:t xml:space="preserve">XAMPP – </w:t>
+      </w:r>
+      <w:r>
+        <w:t>Última</w:t>
+      </w:r>
+      <w:r>
+        <w:t xml:space="preserve"> versión hasta </w:t>
       </w:r>
       <w:r>
         <w:t>la fecha.</w:t>
@@ -1850,8 +1947,13 @@
           <w:numId w:val="13"/>
         </w:numPr>
       </w:pPr>
-      <w:r>
-        <w:t xml:space="preserve">MariaDB </w:t>
+      <w:proofErr w:type="spellStart"/>
+      <w:r>
+        <w:t>MariaDB</w:t>
+      </w:r>
+      <w:proofErr w:type="spellEnd"/>
+      <w:r>
+        <w:t xml:space="preserve"> </w:t>
       </w:r>
       <w:r>
         <w:t xml:space="preserve">versión </w:t>
@@ -1884,6 +1986,9 @@
       <w:r>
         <w:t>8.2.12</w:t>
       </w:r>
+      <w:r>
+        <w:t>.</w:t>
+      </w:r>
     </w:p>
     <w:p>
       <w:pPr>
@@ -1893,14 +1998,25 @@
           <w:numId w:val="13"/>
         </w:numPr>
       </w:pPr>
-      <w:r>
-        <w:t xml:space="preserve">phpMyAdmin </w:t>
+      <w:proofErr w:type="spellStart"/>
+      <w:r>
+        <w:t>P</w:t>
+      </w:r>
+      <w:r>
+        <w:t>hpMyAdmin</w:t>
+      </w:r>
+      <w:proofErr w:type="spellEnd"/>
+      <w:r>
+        <w:t xml:space="preserve"> </w:t>
       </w:r>
       <w:r>
         <w:t xml:space="preserve">versión </w:t>
       </w:r>
       <w:r>
         <w:t>5.2.1</w:t>
+      </w:r>
+      <w:r>
+        <w:t>.</w:t>
       </w:r>
     </w:p>
     <w:p>
@@ -1911,8 +2027,21 @@
           <w:numId w:val="13"/>
         </w:numPr>
       </w:pPr>
-      <w:r>
-        <w:t xml:space="preserve">MySQL Workbench versión 8.0 CE </w:t>
+      <w:proofErr w:type="spellStart"/>
+      <w:r>
+        <w:t>MySQL</w:t>
+      </w:r>
+      <w:proofErr w:type="spellEnd"/>
+      <w:r>
+        <w:t xml:space="preserve"> </w:t>
+      </w:r>
+      <w:proofErr w:type="spellStart"/>
+      <w:r>
+        <w:t>Workbench</w:t>
+      </w:r>
+      <w:proofErr w:type="spellEnd"/>
+      <w:r>
+        <w:t xml:space="preserve"> versión 8.0 CE</w:t>
       </w:r>
       <w:r>
         <w:t>.</w:t>
@@ -1964,7 +2093,13 @@
         </w:numPr>
       </w:pPr>
       <w:r>
-        <w:t>Se ejecuto el script que contenía la base de datos del proyecto</w:t>
+        <w:t xml:space="preserve">Se </w:t>
+      </w:r>
+      <w:r>
+        <w:t>ejecutó</w:t>
+      </w:r>
+      <w:r>
+        <w:t xml:space="preserve"> el script que contenía la base de datos del proyecto</w:t>
       </w:r>
       <w:r>
         <w:t>.</w:t>
@@ -2021,7 +2156,15 @@
         </w:numPr>
       </w:pPr>
       <w:r>
-        <w:t>Se modifico el tamaño de la pantalla para simular una vista móvil.</w:t>
+        <w:t xml:space="preserve">Se </w:t>
+      </w:r>
+      <w:r>
+        <w:t>modificó</w:t>
+      </w:r>
+      <w:bookmarkStart w:id="7" w:name="_GoBack"/>
+      <w:bookmarkEnd w:id="7"/>
+      <w:r>
+        <w:t xml:space="preserve"> el tamaño de la pantalla para simular una vista móvil.</w:t>
       </w:r>
     </w:p>
     <w:p>
@@ -2058,11 +2201,11 @@
       <w:pPr>
         <w:pStyle w:val="PSI-Ttulo1"/>
       </w:pPr>
-      <w:bookmarkStart w:id="7" w:name="_Toc176464969"/>
+      <w:bookmarkStart w:id="8" w:name="_Toc176464969"/>
       <w:r>
         <w:t>Conclusión</w:t>
       </w:r>
-      <w:bookmarkEnd w:id="7"/>
+      <w:bookmarkEnd w:id="8"/>
     </w:p>
     <w:p>
       <w:r>
@@ -2112,7 +2255,7 @@
       <w:headerReference w:type="default" r:id="rId12"/>
       <w:footerReference w:type="default" r:id="rId13"/>
       <w:pgSz w:w="11906" w:h="16838"/>
-      <w:pgMar w:top="1535" w:right="1701" w:bottom="1417" w:left="1701" w:header="567" w:footer="572" w:gutter="0"/>
+      <w:pgMar w:top="1535" w:right="1701" w:bottom="1417" w:left="1701" w:header="567" w:footer="170" w:gutter="0"/>
       <w:cols w:space="708"/>
       <w:titlePg/>
       <w:docGrid w:linePitch="360"/>
@@ -2122,7 +2265,7 @@
 </file>
 
 <file path=word/endnotes.xml><?xml version="1.0" encoding="utf-8"?>
-<w:endnotes xmlns:wpc="http://schemas.microsoft.com/office/word/2010/wordprocessingCanvas" xmlns:cx="http://schemas.microsoft.com/office/drawing/2014/chartex" xmlns:cx1="http://schemas.microsoft.com/office/drawing/2015/9/8/chartex" xmlns:cx2="http://schemas.microsoft.com/office/drawing/2015/10/21/chartex" xmlns:cx3="http://schemas.microsoft.com/office/drawing/2016/5/9/chartex" xmlns:cx4="http://schemas.microsoft.com/office/drawing/2016/5/10/chartex" xmlns:cx5="http://schemas.microsoft.com/office/drawing/2016/5/11/chartex" xmlns:cx6="http://schemas.microsoft.com/office/drawing/2016/5/12/chartex" xmlns:cx7="http://schemas.microsoft.com/office/drawing/2016/5/13/chartex" xmlns:cx8="http://schemas.microsoft.com/office/drawing/2016/5/14/chartex" xmlns:mc="http://schemas.openxmlformats.org/markup-compatibility/2006" xmlns:aink="http://schemas.microsoft.com/office/drawing/2016/ink" xmlns:am3d="http://schemas.microsoft.com/office/drawing/2017/model3d" xmlns:o="urn:schemas-microsoft-com:office:office" xmlns:oel="http://schemas.microsoft.com/office/2019/extlst" xmlns:r="http://schemas.openxmlformats.org/officeDocument/2006/relationships" xmlns:m="http://schemas.openxmlformats.org/officeDocument/2006/math" xmlns:v="urn:schemas-microsoft-com:vml" xmlns:wp14="http://schemas.microsoft.com/office/word/2010/wordprocessingDrawing" xmlns:wp="http://schemas.openxmlformats.org/drawingml/2006/wordprocessingDrawing" xmlns:w10="urn:schemas-microsoft-com:office:word" xmlns:w="http://schemas.openxmlformats.org/wordprocessingml/2006/main" xmlns:w14="http://schemas.microsoft.com/office/word/2010/wordml" xmlns:w15="http://schemas.microsoft.com/office/word/2012/wordml" xmlns:w16cex="http://schemas.microsoft.com/office/word/2018/wordml/cex" xmlns:w16cid="http://schemas.microsoft.com/office/word/2016/wordml/cid" xmlns:w16="http://schemas.microsoft.com/office/word/2018/wordml" xmlns:w16du="http://schemas.microsoft.com/office/word/2023/wordml/word16du" xmlns:w16sdtdh="http://schemas.microsoft.com/office/word/2020/wordml/sdtdatahash" xmlns:w16se="http://schemas.microsoft.com/office/word/2015/wordml/symex" xmlns:wpg="http://schemas.microsoft.com/office/word/2010/wordprocessingGroup" xmlns:wpi="http://schemas.microsoft.com/office/word/2010/wordprocessingInk" xmlns:wne="http://schemas.microsoft.com/office/word/2006/wordml" xmlns:wps="http://schemas.microsoft.com/office/word/2010/wordprocessingShape" mc:Ignorable="w14 w15 w16se w16cid w16 w16cex w16sdtdh w16du wp14">
+<w:endnotes xmlns:wpc="http://schemas.microsoft.com/office/word/2010/wordprocessingCanvas" xmlns:mc="http://schemas.openxmlformats.org/markup-compatibility/2006" xmlns:o="urn:schemas-microsoft-com:office:office" xmlns:r="http://schemas.openxmlformats.org/officeDocument/2006/relationships" xmlns:m="http://schemas.openxmlformats.org/officeDocument/2006/math" xmlns:v="urn:schemas-microsoft-com:vml" xmlns:wp14="http://schemas.microsoft.com/office/word/2010/wordprocessingDrawing" xmlns:wp="http://schemas.openxmlformats.org/drawingml/2006/wordprocessingDrawing" xmlns:w10="urn:schemas-microsoft-com:office:word" xmlns:w="http://schemas.openxmlformats.org/wordprocessingml/2006/main" xmlns:w14="http://schemas.microsoft.com/office/word/2010/wordml" xmlns:w15="http://schemas.microsoft.com/office/word/2012/wordml" xmlns:wpg="http://schemas.microsoft.com/office/word/2010/wordprocessingGroup" xmlns:wpi="http://schemas.microsoft.com/office/word/2010/wordprocessingInk" xmlns:wne="http://schemas.microsoft.com/office/word/2006/wordml" xmlns:wps="http://schemas.microsoft.com/office/word/2010/wordprocessingShape" mc:Ignorable="w14 w15 wp14">
   <w:endnote w:type="separator" w:id="-1">
     <w:p>
       <w:r>
@@ -2143,7 +2286,7 @@
 </file>
 
 <file path=word/footer1.xml><?xml version="1.0" encoding="utf-8"?>
-<w:ftr xmlns:wpc="http://schemas.microsoft.com/office/word/2010/wordprocessingCanvas" xmlns:cx="http://schemas.microsoft.com/office/drawing/2014/chartex" xmlns:cx1="http://schemas.microsoft.com/office/drawing/2015/9/8/chartex" xmlns:cx2="http://schemas.microsoft.com/office/drawing/2015/10/21/chartex" xmlns:cx3="http://schemas.microsoft.com/office/drawing/2016/5/9/chartex" xmlns:cx4="http://schemas.microsoft.com/office/drawing/2016/5/10/chartex" xmlns:cx5="http://schemas.microsoft.com/office/drawing/2016/5/11/chartex" xmlns:cx6="http://schemas.microsoft.com/office/drawing/2016/5/12/chartex" xmlns:cx7="http://schemas.microsoft.com/office/drawing/2016/5/13/chartex" xmlns:cx8="http://schemas.microsoft.com/office/drawing/2016/5/14/chartex" xmlns:mc="http://schemas.openxmlformats.org/markup-compatibility/2006" xmlns:aink="http://schemas.microsoft.com/office/drawing/2016/ink" xmlns:am3d="http://schemas.microsoft.com/office/drawing/2017/model3d" xmlns:o="urn:schemas-microsoft-com:office:office" xmlns:oel="http://schemas.microsoft.com/office/2019/extlst" xmlns:r="http://schemas.openxmlformats.org/officeDocument/2006/relationships" xmlns:m="http://schemas.openxmlformats.org/officeDocument/2006/math" xmlns:v="urn:schemas-microsoft-com:vml" xmlns:wp14="http://schemas.microsoft.com/office/word/2010/wordprocessingDrawing" xmlns:wp="http://schemas.openxmlformats.org/drawingml/2006/wordprocessingDrawing" xmlns:w10="urn:schemas-microsoft-com:office:word" xmlns:w="http://schemas.openxmlformats.org/wordprocessingml/2006/main" xmlns:w14="http://schemas.microsoft.com/office/word/2010/wordml" xmlns:w15="http://schemas.microsoft.com/office/word/2012/wordml" xmlns:w16cex="http://schemas.microsoft.com/office/word/2018/wordml/cex" xmlns:w16cid="http://schemas.microsoft.com/office/word/2016/wordml/cid" xmlns:w16="http://schemas.microsoft.com/office/word/2018/wordml" xmlns:w16du="http://schemas.microsoft.com/office/word/2023/wordml/word16du" xmlns:w16sdtdh="http://schemas.microsoft.com/office/word/2020/wordml/sdtdatahash" xmlns:w16se="http://schemas.microsoft.com/office/word/2015/wordml/symex" xmlns:wpg="http://schemas.microsoft.com/office/word/2010/wordprocessingGroup" xmlns:wpi="http://schemas.microsoft.com/office/word/2010/wordprocessingInk" xmlns:wne="http://schemas.microsoft.com/office/word/2006/wordml" xmlns:wps="http://schemas.microsoft.com/office/word/2010/wordprocessingShape" mc:Ignorable="w14 w15 w16se w16cid w16 w16cex w16sdtdh w16du wp14">
+<w:ftr xmlns:wpc="http://schemas.microsoft.com/office/word/2010/wordprocessingCanvas" xmlns:mc="http://schemas.openxmlformats.org/markup-compatibility/2006" xmlns:o="urn:schemas-microsoft-com:office:office" xmlns:r="http://schemas.openxmlformats.org/officeDocument/2006/relationships" xmlns:m="http://schemas.openxmlformats.org/officeDocument/2006/math" xmlns:v="urn:schemas-microsoft-com:vml" xmlns:wp14="http://schemas.microsoft.com/office/word/2010/wordprocessingDrawing" xmlns:wp="http://schemas.openxmlformats.org/drawingml/2006/wordprocessingDrawing" xmlns:w10="urn:schemas-microsoft-com:office:word" xmlns:w="http://schemas.openxmlformats.org/wordprocessingml/2006/main" xmlns:w14="http://schemas.microsoft.com/office/word/2010/wordml" xmlns:w15="http://schemas.microsoft.com/office/word/2012/wordml" xmlns:wpg="http://schemas.microsoft.com/office/word/2010/wordprocessingGroup" xmlns:wpi="http://schemas.microsoft.com/office/word/2010/wordprocessingInk" xmlns:wne="http://schemas.microsoft.com/office/word/2006/wordml" xmlns:wps="http://schemas.microsoft.com/office/word/2010/wordprocessingShape" mc:Ignorable="w14 w15 wp14">
   <w:p>
     <w:r>
       <w:rPr>
@@ -2160,7 +2303,7 @@
     <w:r>
       <w:rPr>
         <w:noProof/>
-        <w:lang w:eastAsia="es-ES"/>
+        <w:lang w:val="es-AR" w:eastAsia="es-AR"/>
       </w:rPr>
       <mc:AlternateContent>
         <mc:Choice Requires="wpg">
@@ -2279,7 +2422,7 @@
             </wp:anchor>
           </w:drawing>
         </mc:Choice>
-        <mc:Fallback>
+        <mc:Fallback xmlns:w16se="http://schemas.microsoft.com/office/word/2015/wordml/symex" xmlns:w16sdtdh="http://schemas.microsoft.com/office/word/2020/wordml/sdtdatahash" xmlns:w16du="http://schemas.microsoft.com/office/word/2023/wordml/word16du" xmlns:w16="http://schemas.microsoft.com/office/word/2018/wordml" xmlns:w16cid="http://schemas.microsoft.com/office/word/2016/wordml/cid" xmlns:w16cex="http://schemas.microsoft.com/office/word/2018/wordml/cex" xmlns:oel="http://schemas.microsoft.com/office/2019/extlst" xmlns:am3d="http://schemas.microsoft.com/office/drawing/2017/model3d" xmlns:aink="http://schemas.microsoft.com/office/drawing/2016/ink" xmlns:cx8="http://schemas.microsoft.com/office/drawing/2016/5/14/chartex" xmlns:cx7="http://schemas.microsoft.com/office/drawing/2016/5/13/chartex" xmlns:cx6="http://schemas.microsoft.com/office/drawing/2016/5/12/chartex" xmlns:cx5="http://schemas.microsoft.com/office/drawing/2016/5/11/chartex" xmlns:cx4="http://schemas.microsoft.com/office/drawing/2016/5/10/chartex" xmlns:cx3="http://schemas.microsoft.com/office/drawing/2016/5/9/chartex" xmlns:cx2="http://schemas.microsoft.com/office/drawing/2015/10/21/chartex" xmlns:cx1="http://schemas.microsoft.com/office/drawing/2015/9/8/chartex" xmlns:cx="http://schemas.microsoft.com/office/drawing/2014/chartex">
           <w:pict>
             <v:group w14:anchorId="1DB36FB6" id="Group 27" o:spid="_x0000_s1026" style="position:absolute;margin-left:0;margin-top:0;width:594.05pt;height:63.75pt;flip:y;z-index:251656192;mso-width-percent:1000;mso-height-percent:900;mso-position-horizontal:center;mso-position-horizontal-relative:page;mso-position-vertical:bottom;mso-position-vertical-relative:page;mso-width-percent:1000;mso-height-percent:900;mso-height-relative:bottom-margin-area" coordorigin="8,9" coordsize="15823,1439" o:gfxdata="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" o:allowincell="f">
               <v:shapetype id="_x0000_t32" coordsize="21600,21600" o:spt="32" o:oned="t" path="m,l21600,21600e" filled="f">
@@ -2297,7 +2440,7 @@
     <w:r>
       <w:rPr>
         <w:noProof/>
-        <w:lang w:eastAsia="es-ES"/>
+        <w:lang w:val="es-AR" w:eastAsia="es-AR"/>
       </w:rPr>
       <mc:AlternateContent>
         <mc:Choice Requires="wps">
@@ -2358,7 +2501,7 @@
             </wp:anchor>
           </w:drawing>
         </mc:Choice>
-        <mc:Fallback>
+        <mc:Fallback xmlns:w16se="http://schemas.microsoft.com/office/word/2015/wordml/symex" xmlns:w16sdtdh="http://schemas.microsoft.com/office/word/2020/wordml/sdtdatahash" xmlns:w16du="http://schemas.microsoft.com/office/word/2023/wordml/word16du" xmlns:w16="http://schemas.microsoft.com/office/word/2018/wordml" xmlns:w16cid="http://schemas.microsoft.com/office/word/2016/wordml/cid" xmlns:w16cex="http://schemas.microsoft.com/office/word/2018/wordml/cex" xmlns:oel="http://schemas.microsoft.com/office/2019/extlst" xmlns:am3d="http://schemas.microsoft.com/office/drawing/2017/model3d" xmlns:aink="http://schemas.microsoft.com/office/drawing/2016/ink" xmlns:cx8="http://schemas.microsoft.com/office/drawing/2016/5/14/chartex" xmlns:cx7="http://schemas.microsoft.com/office/drawing/2016/5/13/chartex" xmlns:cx6="http://schemas.microsoft.com/office/drawing/2016/5/12/chartex" xmlns:cx5="http://schemas.microsoft.com/office/drawing/2016/5/11/chartex" xmlns:cx4="http://schemas.microsoft.com/office/drawing/2016/5/10/chartex" xmlns:cx3="http://schemas.microsoft.com/office/drawing/2016/5/9/chartex" xmlns:cx2="http://schemas.microsoft.com/office/drawing/2015/10/21/chartex" xmlns:cx1="http://schemas.microsoft.com/office/drawing/2015/9/8/chartex" xmlns:cx="http://schemas.microsoft.com/office/drawing/2014/chartex">
           <w:pict>
             <v:rect w14:anchorId="15EA3D4D" id="Rectangle 26" o:spid="_x0000_s1026" style="position:absolute;margin-left:38.95pt;margin-top:778.55pt;width:7.15pt;height:62.2pt;z-index:251655168;visibility:visible;mso-wrap-style:square;mso-width-percent:0;mso-height-percent:900;mso-wrap-distance-left:9pt;mso-wrap-distance-top:0;mso-wrap-distance-right:9pt;mso-wrap-distance-bottom:0;mso-position-horizontal:absolute;mso-position-horizontal-relative:page;mso-position-vertical:absolute;mso-position-vertical-relative:page;mso-width-percent:0;mso-height-percent:900;mso-width-relative:page;mso-height-relative:bottom-margin-area;v-text-anchor:top" o:gfxdata="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" fillcolor="#4bacc6" strokecolor="#205867">
               <w10:wrap anchorx="page" anchory="page"/>
@@ -2398,7 +2541,7 @@
       <w:rPr>
         <w:noProof/>
       </w:rPr>
-      <w:t>4</w:t>
+      <w:t>5</w:t>
     </w:r>
     <w:r>
       <w:fldChar w:fldCharType="end"/>
@@ -2419,7 +2562,7 @@
       <w:rPr>
         <w:noProof/>
       </w:rPr>
-      <w:t>4</w:t>
+      <w:t>5</w:t>
     </w:r>
     <w:r>
       <w:fldChar w:fldCharType="end"/>
@@ -2427,7 +2570,7 @@
     <w:r>
       <w:rPr>
         <w:noProof/>
-        <w:lang w:eastAsia="zh-TW"/>
+        <w:lang w:val="es-AR" w:eastAsia="es-AR"/>
       </w:rPr>
       <mc:AlternateContent>
         <mc:Choice Requires="wps">
@@ -2488,7 +2631,7 @@
             </wp:anchor>
           </w:drawing>
         </mc:Choice>
-        <mc:Fallback>
+        <mc:Fallback xmlns:w16se="http://schemas.microsoft.com/office/word/2015/wordml/symex" xmlns:w16sdtdh="http://schemas.microsoft.com/office/word/2020/wordml/sdtdatahash" xmlns:w16du="http://schemas.microsoft.com/office/word/2023/wordml/word16du" xmlns:w16="http://schemas.microsoft.com/office/word/2018/wordml" xmlns:w16cid="http://schemas.microsoft.com/office/word/2016/wordml/cid" xmlns:w16cex="http://schemas.microsoft.com/office/word/2018/wordml/cex" xmlns:oel="http://schemas.microsoft.com/office/2019/extlst" xmlns:am3d="http://schemas.microsoft.com/office/drawing/2017/model3d" xmlns:aink="http://schemas.microsoft.com/office/drawing/2016/ink" xmlns:cx8="http://schemas.microsoft.com/office/drawing/2016/5/14/chartex" xmlns:cx7="http://schemas.microsoft.com/office/drawing/2016/5/13/chartex" xmlns:cx6="http://schemas.microsoft.com/office/drawing/2016/5/12/chartex" xmlns:cx5="http://schemas.microsoft.com/office/drawing/2016/5/11/chartex" xmlns:cx4="http://schemas.microsoft.com/office/drawing/2016/5/10/chartex" xmlns:cx3="http://schemas.microsoft.com/office/drawing/2016/5/9/chartex" xmlns:cx2="http://schemas.microsoft.com/office/drawing/2015/10/21/chartex" xmlns:cx1="http://schemas.microsoft.com/office/drawing/2015/9/8/chartex" xmlns:cx="http://schemas.microsoft.com/office/drawing/2014/chartex">
           <w:pict>
             <v:rect w14:anchorId="45D4B279" id="Rectangle 11" o:spid="_x0000_s1026" style="position:absolute;margin-left:549.2pt;margin-top:778.55pt;width:7.15pt;height:62.2pt;z-index:251654144;visibility:visible;mso-wrap-style:square;mso-width-percent:0;mso-height-percent:900;mso-wrap-distance-left:9pt;mso-wrap-distance-top:0;mso-wrap-distance-right:9pt;mso-wrap-distance-bottom:0;mso-position-horizontal:absolute;mso-position-horizontal-relative:page;mso-position-vertical:absolute;mso-position-vertical-relative:page;mso-width-percent:0;mso-height-percent:900;mso-width-relative:page;mso-height-relative:bottom-margin-area;v-text-anchor:top" o:gfxdata="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" fillcolor="#4bacc6" strokecolor="#205867">
               <w10:wrap anchorx="page" anchory="page"/>
@@ -2503,7 +2646,21 @@
       <w:rPr>
         <w:lang w:val="es-AR"/>
       </w:rPr>
-      <w:t xml:space="preserve">Agustín Collareda, Cintia Hernandez y </w:t>
+      <w:t xml:space="preserve">Agustín </w:t>
+    </w:r>
+    <w:proofErr w:type="spellStart"/>
+    <w:r>
+      <w:rPr>
+        <w:lang w:val="es-AR"/>
+      </w:rPr>
+      <w:t>Collareda</w:t>
+    </w:r>
+    <w:proofErr w:type="spellEnd"/>
+    <w:r>
+      <w:rPr>
+        <w:lang w:val="es-AR"/>
+      </w:rPr>
+      <w:t xml:space="preserve">, Cintia Hernandez y </w:t>
     </w:r>
     <w:r>
       <w:rPr>
@@ -2516,7 +2673,7 @@
 </file>
 
 <file path=word/footnotes.xml><?xml version="1.0" encoding="utf-8"?>
-<w:footnotes xmlns:wpc="http://schemas.microsoft.com/office/word/2010/wordprocessingCanvas" xmlns:cx="http://schemas.microsoft.com/office/drawing/2014/chartex" xmlns:cx1="http://schemas.microsoft.com/office/drawing/2015/9/8/chartex" xmlns:cx2="http://schemas.microsoft.com/office/drawing/2015/10/21/chartex" xmlns:cx3="http://schemas.microsoft.com/office/drawing/2016/5/9/chartex" xmlns:cx4="http://schemas.microsoft.com/office/drawing/2016/5/10/chartex" xmlns:cx5="http://schemas.microsoft.com/office/drawing/2016/5/11/chartex" xmlns:cx6="http://schemas.microsoft.com/office/drawing/2016/5/12/chartex" xmlns:cx7="http://schemas.microsoft.com/office/drawing/2016/5/13/chartex" xmlns:cx8="http://schemas.microsoft.com/office/drawing/2016/5/14/chartex" xmlns:mc="http://schemas.openxmlformats.org/markup-compatibility/2006" xmlns:aink="http://schemas.microsoft.com/office/drawing/2016/ink" xmlns:am3d="http://schemas.microsoft.com/office/drawing/2017/model3d" xmlns:o="urn:schemas-microsoft-com:office:office" xmlns:oel="http://schemas.microsoft.com/office/2019/extlst" xmlns:r="http://schemas.openxmlformats.org/officeDocument/2006/relationships" xmlns:m="http://schemas.openxmlformats.org/officeDocument/2006/math" xmlns:v="urn:schemas-microsoft-com:vml" xmlns:wp14="http://schemas.microsoft.com/office/word/2010/wordprocessingDrawing" xmlns:wp="http://schemas.openxmlformats.org/drawingml/2006/wordprocessingDrawing" xmlns:w10="urn:schemas-microsoft-com:office:word" xmlns:w="http://schemas.openxmlformats.org/wordprocessingml/2006/main" xmlns:w14="http://schemas.microsoft.com/office/word/2010/wordml" xmlns:w15="http://schemas.microsoft.com/office/word/2012/wordml" xmlns:w16cex="http://schemas.microsoft.com/office/word/2018/wordml/cex" xmlns:w16cid="http://schemas.microsoft.com/office/word/2016/wordml/cid" xmlns:w16="http://schemas.microsoft.com/office/word/2018/wordml" xmlns:w16du="http://schemas.microsoft.com/office/word/2023/wordml/word16du" xmlns:w16sdtdh="http://schemas.microsoft.com/office/word/2020/wordml/sdtdatahash" xmlns:w16se="http://schemas.microsoft.com/office/word/2015/wordml/symex" xmlns:wpg="http://schemas.microsoft.com/office/word/2010/wordprocessingGroup" xmlns:wpi="http://schemas.microsoft.com/office/word/2010/wordprocessingInk" xmlns:wne="http://schemas.microsoft.com/office/word/2006/wordml" xmlns:wps="http://schemas.microsoft.com/office/word/2010/wordprocessingShape" mc:Ignorable="w14 w15 w16se w16cid w16 w16cex w16sdtdh w16du wp14">
+<w:footnotes xmlns:wpc="http://schemas.microsoft.com/office/word/2010/wordprocessingCanvas" xmlns:mc="http://schemas.openxmlformats.org/markup-compatibility/2006" xmlns:o="urn:schemas-microsoft-com:office:office" xmlns:r="http://schemas.openxmlformats.org/officeDocument/2006/relationships" xmlns:m="http://schemas.openxmlformats.org/officeDocument/2006/math" xmlns:v="urn:schemas-microsoft-com:vml" xmlns:wp14="http://schemas.microsoft.com/office/word/2010/wordprocessingDrawing" xmlns:wp="http://schemas.openxmlformats.org/drawingml/2006/wordprocessingDrawing" xmlns:w10="urn:schemas-microsoft-com:office:word" xmlns:w="http://schemas.openxmlformats.org/wordprocessingml/2006/main" xmlns:w14="http://schemas.microsoft.com/office/word/2010/wordml" xmlns:w15="http://schemas.microsoft.com/office/word/2012/wordml" xmlns:wpg="http://schemas.microsoft.com/office/word/2010/wordprocessingGroup" xmlns:wpi="http://schemas.microsoft.com/office/word/2010/wordprocessingInk" xmlns:wne="http://schemas.microsoft.com/office/word/2006/wordml" xmlns:wps="http://schemas.microsoft.com/office/word/2010/wordprocessingShape" mc:Ignorable="w14 w15 wp14">
   <w:footnote w:type="separator" w:id="-1">
     <w:p>
       <w:r>
@@ -2537,7 +2694,7 @@
 </file>
 
 <file path=word/header1.xml><?xml version="1.0" encoding="utf-8"?>
-<w:hdr xmlns:wpc="http://schemas.microsoft.com/office/word/2010/wordprocessingCanvas" xmlns:cx="http://schemas.microsoft.com/office/drawing/2014/chartex" xmlns:cx1="http://schemas.microsoft.com/office/drawing/2015/9/8/chartex" xmlns:cx2="http://schemas.microsoft.com/office/drawing/2015/10/21/chartex" xmlns:cx3="http://schemas.microsoft.com/office/drawing/2016/5/9/chartex" xmlns:cx4="http://schemas.microsoft.com/office/drawing/2016/5/10/chartex" xmlns:cx5="http://schemas.microsoft.com/office/drawing/2016/5/11/chartex" xmlns:cx6="http://schemas.microsoft.com/office/drawing/2016/5/12/chartex" xmlns:cx7="http://schemas.microsoft.com/office/drawing/2016/5/13/chartex" xmlns:cx8="http://schemas.microsoft.com/office/drawing/2016/5/14/chartex" xmlns:mc="http://schemas.openxmlformats.org/markup-compatibility/2006" xmlns:aink="http://schemas.microsoft.com/office/drawing/2016/ink" xmlns:am3d="http://schemas.microsoft.com/office/drawing/2017/model3d" xmlns:o="urn:schemas-microsoft-com:office:office" xmlns:oel="http://schemas.microsoft.com/office/2019/extlst" xmlns:r="http://schemas.openxmlformats.org/officeDocument/2006/relationships" xmlns:m="http://schemas.openxmlformats.org/officeDocument/2006/math" xmlns:v="urn:schemas-microsoft-com:vml" xmlns:wp14="http://schemas.microsoft.com/office/word/2010/wordprocessingDrawing" xmlns:wp="http://schemas.openxmlformats.org/drawingml/2006/wordprocessingDrawing" xmlns:w10="urn:schemas-microsoft-com:office:word" xmlns:w="http://schemas.openxmlformats.org/wordprocessingml/2006/main" xmlns:w14="http://schemas.microsoft.com/office/word/2010/wordml" xmlns:w15="http://schemas.microsoft.com/office/word/2012/wordml" xmlns:w16cex="http://schemas.microsoft.com/office/word/2018/wordml/cex" xmlns:w16cid="http://schemas.microsoft.com/office/word/2016/wordml/cid" xmlns:w16="http://schemas.microsoft.com/office/word/2018/wordml" xmlns:w16du="http://schemas.microsoft.com/office/word/2023/wordml/word16du" xmlns:w16sdtdh="http://schemas.microsoft.com/office/word/2020/wordml/sdtdatahash" xmlns:w16se="http://schemas.microsoft.com/office/word/2015/wordml/symex" xmlns:wpg="http://schemas.microsoft.com/office/word/2010/wordprocessingGroup" xmlns:wpi="http://schemas.microsoft.com/office/word/2010/wordprocessingInk" xmlns:wne="http://schemas.microsoft.com/office/word/2006/wordml" xmlns:wps="http://schemas.microsoft.com/office/word/2010/wordprocessingShape" mc:Ignorable="w14 w15 w16se w16cid w16 w16cex w16sdtdh w16du wp14">
+<w:hdr xmlns:wpc="http://schemas.microsoft.com/office/word/2010/wordprocessingCanvas" xmlns:mc="http://schemas.openxmlformats.org/markup-compatibility/2006" xmlns:o="urn:schemas-microsoft-com:office:office" xmlns:r="http://schemas.openxmlformats.org/officeDocument/2006/relationships" xmlns:m="http://schemas.openxmlformats.org/officeDocument/2006/math" xmlns:v="urn:schemas-microsoft-com:vml" xmlns:wp14="http://schemas.microsoft.com/office/word/2010/wordprocessingDrawing" xmlns:wp="http://schemas.openxmlformats.org/drawingml/2006/wordprocessingDrawing" xmlns:w10="urn:schemas-microsoft-com:office:word" xmlns:w="http://schemas.openxmlformats.org/wordprocessingml/2006/main" xmlns:w14="http://schemas.microsoft.com/office/word/2010/wordml" xmlns:w15="http://schemas.microsoft.com/office/word/2012/wordml" xmlns:wpg="http://schemas.microsoft.com/office/word/2010/wordprocessingGroup" xmlns:wpi="http://schemas.microsoft.com/office/word/2010/wordprocessingInk" xmlns:wne="http://schemas.microsoft.com/office/word/2006/wordml" xmlns:wps="http://schemas.microsoft.com/office/word/2010/wordprocessingShape" mc:Ignorable="w14 w15 wp14">
   <w:p>
     <w:pPr>
       <w:pStyle w:val="Encabezado"/>
@@ -2546,6 +2703,7 @@
       <w:rPr>
         <w:noProof/>
         <w:szCs w:val="36"/>
+        <w:lang w:val="es-AR" w:eastAsia="es-AR"/>
       </w:rPr>
       <w:drawing>
         <wp:anchor distT="0" distB="0" distL="114300" distR="114300" simplePos="0" relativeHeight="251662336" behindDoc="0" locked="0" layoutInCell="1" allowOverlap="1" wp14:anchorId="54D32FB5" wp14:editId="6EFA6700">
@@ -2610,6 +2768,7 @@
         </wp:anchor>
       </w:drawing>
     </w:r>
+    <w:proofErr w:type="spellStart"/>
     <w:r>
       <w:rPr>
         <w:lang w:val="es-AR"/>
@@ -2628,6 +2787,7 @@
       </w:rPr>
       <w:t>low</w:t>
     </w:r>
+    <w:proofErr w:type="spellEnd"/>
     <w:r>
       <w:rPr>
         <w:lang w:val="es-AR"/>
@@ -2642,6 +2802,7 @@
     <w:r>
       <w:rPr>
         <w:noProof/>
+        <w:lang w:val="es-AR" w:eastAsia="es-AR"/>
       </w:rPr>
       <w:drawing>
         <wp:anchor distT="0" distB="0" distL="114300" distR="114300" simplePos="0" relativeHeight="251660288" behindDoc="0" locked="0" layoutInCell="1" allowOverlap="1" wp14:anchorId="3F86A2B0" wp14:editId="6AB64026">
@@ -2709,7 +2870,7 @@
     <w:r>
       <w:rPr>
         <w:noProof/>
-        <w:lang w:eastAsia="es-ES"/>
+        <w:lang w:val="es-AR" w:eastAsia="es-AR"/>
       </w:rPr>
       <mc:AlternateContent>
         <mc:Choice Requires="wps">
@@ -2770,7 +2931,7 @@
             </wp:anchor>
           </w:drawing>
         </mc:Choice>
-        <mc:Fallback>
+        <mc:Fallback xmlns:w16se="http://schemas.microsoft.com/office/word/2015/wordml/symex" xmlns:w16sdtdh="http://schemas.microsoft.com/office/word/2020/wordml/sdtdatahash" xmlns:w16du="http://schemas.microsoft.com/office/word/2023/wordml/word16du" xmlns:w16="http://schemas.microsoft.com/office/word/2018/wordml" xmlns:w16cid="http://schemas.microsoft.com/office/word/2016/wordml/cid" xmlns:w16cex="http://schemas.microsoft.com/office/word/2018/wordml/cex" xmlns:oel="http://schemas.microsoft.com/office/2019/extlst" xmlns:am3d="http://schemas.microsoft.com/office/drawing/2017/model3d" xmlns:aink="http://schemas.microsoft.com/office/drawing/2016/ink" xmlns:cx8="http://schemas.microsoft.com/office/drawing/2016/5/14/chartex" xmlns:cx7="http://schemas.microsoft.com/office/drawing/2016/5/13/chartex" xmlns:cx6="http://schemas.microsoft.com/office/drawing/2016/5/12/chartex" xmlns:cx5="http://schemas.microsoft.com/office/drawing/2016/5/11/chartex" xmlns:cx4="http://schemas.microsoft.com/office/drawing/2016/5/10/chartex" xmlns:cx3="http://schemas.microsoft.com/office/drawing/2016/5/9/chartex" xmlns:cx2="http://schemas.microsoft.com/office/drawing/2015/10/21/chartex" xmlns:cx1="http://schemas.microsoft.com/office/drawing/2015/9/8/chartex" xmlns:cx="http://schemas.microsoft.com/office/drawing/2014/chartex">
           <w:pict>
             <v:rect w14:anchorId="4835AF00" id="Rectangle 41" o:spid="_x0000_s1026" style="position:absolute;margin-left:39.3pt;margin-top:.4pt;width:7.15pt;height:62.2pt;z-index:251659264;visibility:visible;mso-wrap-style:square;mso-width-percent:0;mso-height-percent:900;mso-wrap-distance-left:9pt;mso-wrap-distance-top:0;mso-wrap-distance-right:9pt;mso-wrap-distance-bottom:0;mso-position-horizontal:absolute;mso-position-horizontal-relative:page;mso-position-vertical:absolute;mso-position-vertical-relative:page;mso-width-percent:0;mso-height-percent:900;mso-width-relative:page;mso-height-relative:bottom-margin-area;v-text-anchor:top" o:gfxdata="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" fillcolor="#4bacc6" strokecolor="#205867">
               <w10:wrap anchorx="page" anchory="page"/>
@@ -2782,7 +2943,7 @@
     <w:r>
       <w:rPr>
         <w:noProof/>
-        <w:lang w:eastAsia="es-ES"/>
+        <w:lang w:val="es-AR" w:eastAsia="es-AR"/>
       </w:rPr>
       <mc:AlternateContent>
         <mc:Choice Requires="wps">
@@ -2843,7 +3004,7 @@
             </wp:anchor>
           </w:drawing>
         </mc:Choice>
-        <mc:Fallback>
+        <mc:Fallback xmlns:w16se="http://schemas.microsoft.com/office/word/2015/wordml/symex" xmlns:w16sdtdh="http://schemas.microsoft.com/office/word/2020/wordml/sdtdatahash" xmlns:w16du="http://schemas.microsoft.com/office/word/2023/wordml/word16du" xmlns:w16="http://schemas.microsoft.com/office/word/2018/wordml" xmlns:w16cid="http://schemas.microsoft.com/office/word/2016/wordml/cid" xmlns:w16cex="http://schemas.microsoft.com/office/word/2018/wordml/cex" xmlns:oel="http://schemas.microsoft.com/office/2019/extlst" xmlns:am3d="http://schemas.microsoft.com/office/drawing/2017/model3d" xmlns:aink="http://schemas.microsoft.com/office/drawing/2016/ink" xmlns:cx8="http://schemas.microsoft.com/office/drawing/2016/5/14/chartex" xmlns:cx7="http://schemas.microsoft.com/office/drawing/2016/5/13/chartex" xmlns:cx6="http://schemas.microsoft.com/office/drawing/2016/5/12/chartex" xmlns:cx5="http://schemas.microsoft.com/office/drawing/2016/5/11/chartex" xmlns:cx4="http://schemas.microsoft.com/office/drawing/2016/5/10/chartex" xmlns:cx3="http://schemas.microsoft.com/office/drawing/2016/5/9/chartex" xmlns:cx2="http://schemas.microsoft.com/office/drawing/2015/10/21/chartex" xmlns:cx1="http://schemas.microsoft.com/office/drawing/2015/9/8/chartex" xmlns:cx="http://schemas.microsoft.com/office/drawing/2014/chartex">
           <w:pict>
             <v:rect w14:anchorId="3CB9C141" id="Rectangle 34" o:spid="_x0000_s1026" style="position:absolute;margin-left:549.6pt;margin-top:.4pt;width:7.15pt;height:62.2pt;z-index:251657216;visibility:visible;mso-wrap-style:square;mso-width-percent:0;mso-height-percent:900;mso-wrap-distance-left:9pt;mso-wrap-distance-top:0;mso-wrap-distance-right:9pt;mso-wrap-distance-bottom:0;mso-position-horizontal:absolute;mso-position-horizontal-relative:page;mso-position-vertical:absolute;mso-position-vertical-relative:page;mso-width-percent:0;mso-height-percent:900;mso-width-relative:page;mso-height-relative:bottom-margin-area;v-text-anchor:top" o:gfxdata="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" fillcolor="#4bacc6" strokecolor="#205867">
               <w10:wrap anchorx="page" anchory="page"/>
@@ -2855,7 +3016,7 @@
     <w:r>
       <w:rPr>
         <w:noProof/>
-        <w:lang w:eastAsia="es-ES"/>
+        <w:lang w:val="es-AR" w:eastAsia="es-AR"/>
       </w:rPr>
       <mc:AlternateContent>
         <mc:Choice Requires="wpg">
@@ -2974,7 +3135,7 @@
             </wp:anchor>
           </w:drawing>
         </mc:Choice>
-        <mc:Fallback>
+        <mc:Fallback xmlns:w16se="http://schemas.microsoft.com/office/word/2015/wordml/symex" xmlns:w16sdtdh="http://schemas.microsoft.com/office/word/2020/wordml/sdtdatahash" xmlns:w16du="http://schemas.microsoft.com/office/word/2023/wordml/word16du" xmlns:w16="http://schemas.microsoft.com/office/word/2018/wordml" xmlns:w16cid="http://schemas.microsoft.com/office/word/2016/wordml/cid" xmlns:w16cex="http://schemas.microsoft.com/office/word/2018/wordml/cex" xmlns:oel="http://schemas.microsoft.com/office/2019/extlst" xmlns:am3d="http://schemas.microsoft.com/office/drawing/2017/model3d" xmlns:aink="http://schemas.microsoft.com/office/drawing/2016/ink" xmlns:cx8="http://schemas.microsoft.com/office/drawing/2016/5/14/chartex" xmlns:cx7="http://schemas.microsoft.com/office/drawing/2016/5/13/chartex" xmlns:cx6="http://schemas.microsoft.com/office/drawing/2016/5/12/chartex" xmlns:cx5="http://schemas.microsoft.com/office/drawing/2016/5/11/chartex" xmlns:cx4="http://schemas.microsoft.com/office/drawing/2016/5/10/chartex" xmlns:cx3="http://schemas.microsoft.com/office/drawing/2016/5/9/chartex" xmlns:cx2="http://schemas.microsoft.com/office/drawing/2015/10/21/chartex" xmlns:cx1="http://schemas.microsoft.com/office/drawing/2015/9/8/chartex" xmlns:cx="http://schemas.microsoft.com/office/drawing/2014/chartex">
           <w:pict>
             <v:group w14:anchorId="54703DE8" id="Group 35" o:spid="_x0000_s1026" style="position:absolute;margin-left:0;margin-top:0;width:593.85pt;height:64.2pt;z-index:251658240;mso-width-percent:1000;mso-position-horizontal:center;mso-position-horizontal-relative:page;mso-position-vertical:top;mso-position-vertical-relative:page;mso-width-percent:1000;mso-height-relative:top-margin-area" coordorigin="8,9" coordsize="15823,1439" o:gfxdata="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">
               <v:shapetype id="_x0000_t32" coordsize="21600,21600" o:spt="32" o:oned="t" path="m,l21600,21600e" filled="f">
@@ -2990,7 +3151,15 @@
       </mc:AlternateContent>
     </w:r>
     <w:r>
-      <w:t>Vesta Risk Manager</w:t>
+      <w:t xml:space="preserve">Vesta </w:t>
+    </w:r>
+    <w:proofErr w:type="spellStart"/>
+    <w:r>
+      <w:t>Risk</w:t>
+    </w:r>
+    <w:proofErr w:type="spellEnd"/>
+    <w:r>
+      <w:t xml:space="preserve"> Manager</w:t>
     </w:r>
     <w:r>
       <w:tab/>
@@ -3000,8 +3169,8 @@
 </file>
 
 <file path=word/numbering.xml><?xml version="1.0" encoding="utf-8"?>
-<w:numbering xmlns:wpc="http://schemas.microsoft.com/office/word/2010/wordprocessingCanvas" xmlns:cx="http://schemas.microsoft.com/office/drawing/2014/chartex" xmlns:cx1="http://schemas.microsoft.com/office/drawing/2015/9/8/chartex" xmlns:cx2="http://schemas.microsoft.com/office/drawing/2015/10/21/chartex" xmlns:cx3="http://schemas.microsoft.com/office/drawing/2016/5/9/chartex" xmlns:cx4="http://schemas.microsoft.com/office/drawing/2016/5/10/chartex" xmlns:cx5="http://schemas.microsoft.com/office/drawing/2016/5/11/chartex" xmlns:cx6="http://schemas.microsoft.com/office/drawing/2016/5/12/chartex" xmlns:cx7="http://schemas.microsoft.com/office/drawing/2016/5/13/chartex" xmlns:cx8="http://schemas.microsoft.com/office/drawing/2016/5/14/chartex" xmlns:mc="http://schemas.openxmlformats.org/markup-compatibility/2006" xmlns:aink="http://schemas.microsoft.com/office/drawing/2016/ink" xmlns:am3d="http://schemas.microsoft.com/office/drawing/2017/model3d" xmlns:o="urn:schemas-microsoft-com:office:office" xmlns:oel="http://schemas.microsoft.com/office/2019/extlst" xmlns:r="http://schemas.openxmlformats.org/officeDocument/2006/relationships" xmlns:m="http://schemas.openxmlformats.org/officeDocument/2006/math" xmlns:v="urn:schemas-microsoft-com:vml" xmlns:wp14="http://schemas.microsoft.com/office/word/2010/wordprocessingDrawing" xmlns:wp="http://schemas.openxmlformats.org/drawingml/2006/wordprocessingDrawing" xmlns:w10="urn:schemas-microsoft-com:office:word" xmlns:w="http://schemas.openxmlformats.org/wordprocessingml/2006/main" xmlns:w14="http://schemas.microsoft.com/office/word/2010/wordml" xmlns:w15="http://schemas.microsoft.com/office/word/2012/wordml" xmlns:w16cex="http://schemas.microsoft.com/office/word/2018/wordml/cex" xmlns:w16cid="http://schemas.microsoft.com/office/word/2016/wordml/cid" xmlns:w16="http://schemas.microsoft.com/office/word/2018/wordml" xmlns:w16du="http://schemas.microsoft.com/office/word/2023/wordml/word16du" xmlns:w16sdtdh="http://schemas.microsoft.com/office/word/2020/wordml/sdtdatahash" xmlns:w16se="http://schemas.microsoft.com/office/word/2015/wordml/symex" xmlns:wpg="http://schemas.microsoft.com/office/word/2010/wordprocessingGroup" xmlns:wpi="http://schemas.microsoft.com/office/word/2010/wordprocessingInk" xmlns:wne="http://schemas.microsoft.com/office/word/2006/wordml" xmlns:wps="http://schemas.microsoft.com/office/word/2010/wordprocessingShape" mc:Ignorable="w14 w15 w16se w16cid w16 w16cex w16sdtdh w16du wp14">
-  <w:abstractNum w:abstractNumId="0" w15:restartNumberingAfterBreak="0">
+<w:numbering xmlns:wpc="http://schemas.microsoft.com/office/word/2010/wordprocessingCanvas" xmlns:mc="http://schemas.openxmlformats.org/markup-compatibility/2006" xmlns:o="urn:schemas-microsoft-com:office:office" xmlns:r="http://schemas.openxmlformats.org/officeDocument/2006/relationships" xmlns:m="http://schemas.openxmlformats.org/officeDocument/2006/math" xmlns:v="urn:schemas-microsoft-com:vml" xmlns:wp14="http://schemas.microsoft.com/office/word/2010/wordprocessingDrawing" xmlns:wp="http://schemas.openxmlformats.org/drawingml/2006/wordprocessingDrawing" xmlns:w10="urn:schemas-microsoft-com:office:word" xmlns:w="http://schemas.openxmlformats.org/wordprocessingml/2006/main" xmlns:w14="http://schemas.microsoft.com/office/word/2010/wordml" xmlns:w15="http://schemas.microsoft.com/office/word/2012/wordml" xmlns:wpg="http://schemas.microsoft.com/office/word/2010/wordprocessingGroup" xmlns:wpi="http://schemas.microsoft.com/office/word/2010/wordprocessingInk" xmlns:wne="http://schemas.microsoft.com/office/word/2006/wordml" xmlns:wps="http://schemas.microsoft.com/office/word/2010/wordprocessingShape" mc:Ignorable="w14 w15 wp14">
+  <w:abstractNum w:abstractNumId="0">
     <w:nsid w:val="00000003"/>
     <w:multiLevelType w:val="multilevel"/>
     <w:tmpl w:val="00000003"/>
@@ -3159,7 +3328,7 @@
       </w:rPr>
     </w:lvl>
   </w:abstractNum>
-  <w:abstractNum w:abstractNumId="1" w15:restartNumberingAfterBreak="0">
+  <w:abstractNum w:abstractNumId="1">
     <w:nsid w:val="00000004"/>
     <w:multiLevelType w:val="multilevel"/>
     <w:tmpl w:val="796A7516"/>
@@ -3317,7 +3486,7 @@
       </w:rPr>
     </w:lvl>
   </w:abstractNum>
-  <w:abstractNum w:abstractNumId="2" w15:restartNumberingAfterBreak="0">
+  <w:abstractNum w:abstractNumId="2">
     <w:nsid w:val="00000005"/>
     <w:multiLevelType w:val="multilevel"/>
     <w:tmpl w:val="00000005"/>
@@ -3475,7 +3644,7 @@
       </w:rPr>
     </w:lvl>
   </w:abstractNum>
-  <w:abstractNum w:abstractNumId="3" w15:restartNumberingAfterBreak="0">
+  <w:abstractNum w:abstractNumId="3">
     <w:nsid w:val="00000006"/>
     <w:multiLevelType w:val="multilevel"/>
     <w:tmpl w:val="00000006"/>
@@ -3633,7 +3802,7 @@
       </w:rPr>
     </w:lvl>
   </w:abstractNum>
-  <w:abstractNum w:abstractNumId="4" w15:restartNumberingAfterBreak="0">
+  <w:abstractNum w:abstractNumId="4">
     <w:nsid w:val="042A7BC1"/>
     <w:multiLevelType w:val="hybridMultilevel"/>
     <w:tmpl w:val="A4E6963A"/>
@@ -3745,7 +3914,7 @@
       </w:rPr>
     </w:lvl>
   </w:abstractNum>
-  <w:abstractNum w:abstractNumId="5" w15:restartNumberingAfterBreak="0">
+  <w:abstractNum w:abstractNumId="5">
     <w:nsid w:val="0BBA1CA2"/>
     <w:multiLevelType w:val="hybridMultilevel"/>
     <w:tmpl w:val="326CD388"/>
@@ -3857,7 +4026,7 @@
       </w:rPr>
     </w:lvl>
   </w:abstractNum>
-  <w:abstractNum w:abstractNumId="6" w15:restartNumberingAfterBreak="0">
+  <w:abstractNum w:abstractNumId="6">
     <w:nsid w:val="11EC450D"/>
     <w:multiLevelType w:val="hybridMultilevel"/>
     <w:tmpl w:val="8D1847A2"/>
@@ -3970,7 +4139,7 @@
       </w:rPr>
     </w:lvl>
   </w:abstractNum>
-  <w:abstractNum w:abstractNumId="7" w15:restartNumberingAfterBreak="0">
+  <w:abstractNum w:abstractNumId="7">
     <w:nsid w:val="255F5799"/>
     <w:multiLevelType w:val="hybridMultilevel"/>
     <w:tmpl w:val="B8F40458"/>
@@ -4056,7 +4225,7 @@
       </w:pPr>
     </w:lvl>
   </w:abstractNum>
-  <w:abstractNum w:abstractNumId="8" w15:restartNumberingAfterBreak="0">
+  <w:abstractNum w:abstractNumId="8">
     <w:nsid w:val="2C5161B8"/>
     <w:multiLevelType w:val="hybridMultilevel"/>
     <w:tmpl w:val="F27E58D8"/>
@@ -4145,7 +4314,7 @@
       </w:pPr>
     </w:lvl>
   </w:abstractNum>
-  <w:abstractNum w:abstractNumId="9" w15:restartNumberingAfterBreak="0">
+  <w:abstractNum w:abstractNumId="9">
     <w:nsid w:val="487036EC"/>
     <w:multiLevelType w:val="hybridMultilevel"/>
     <w:tmpl w:val="BDFE724A"/>
@@ -4231,7 +4400,7 @@
       </w:pPr>
     </w:lvl>
   </w:abstractNum>
-  <w:abstractNum w:abstractNumId="10" w15:restartNumberingAfterBreak="0">
+  <w:abstractNum w:abstractNumId="10">
     <w:nsid w:val="52D90BB8"/>
     <w:multiLevelType w:val="hybridMultilevel"/>
     <w:tmpl w:val="1D2461DE"/>
@@ -4345,7 +4514,7 @@
       </w:rPr>
     </w:lvl>
   </w:abstractNum>
-  <w:abstractNum w:abstractNumId="11" w15:restartNumberingAfterBreak="0">
+  <w:abstractNum w:abstractNumId="11">
     <w:nsid w:val="708E589C"/>
     <w:multiLevelType w:val="multilevel"/>
     <w:tmpl w:val="381042DE"/>
@@ -4485,7 +4654,7 @@
       </w:rPr>
     </w:lvl>
   </w:abstractNum>
-  <w:abstractNum w:abstractNumId="12" w15:restartNumberingAfterBreak="0">
+  <w:abstractNum w:abstractNumId="12">
     <w:nsid w:val="7DD64906"/>
     <w:multiLevelType w:val="hybridMultilevel"/>
     <w:tmpl w:val="795E7434"/>
@@ -4599,56 +4768,56 @@
       </w:rPr>
     </w:lvl>
   </w:abstractNum>
-  <w:num w:numId="1" w16cid:durableId="1808859681">
+  <w:num w:numId="1">
     <w:abstractNumId w:val="7"/>
   </w:num>
-  <w:num w:numId="2" w16cid:durableId="1345865740">
+  <w:num w:numId="2">
     <w:abstractNumId w:val="9"/>
   </w:num>
-  <w:num w:numId="3" w16cid:durableId="1046837162">
+  <w:num w:numId="3">
     <w:abstractNumId w:val="9"/>
   </w:num>
-  <w:num w:numId="4" w16cid:durableId="240528402">
+  <w:num w:numId="4">
     <w:abstractNumId w:val="9"/>
   </w:num>
-  <w:num w:numId="5" w16cid:durableId="1820880495">
+  <w:num w:numId="5">
     <w:abstractNumId w:val="1"/>
   </w:num>
-  <w:num w:numId="6" w16cid:durableId="1686470124">
+  <w:num w:numId="6">
     <w:abstractNumId w:val="2"/>
   </w:num>
-  <w:num w:numId="7" w16cid:durableId="234049243">
+  <w:num w:numId="7">
     <w:abstractNumId w:val="3"/>
   </w:num>
-  <w:num w:numId="8" w16cid:durableId="1530139750">
+  <w:num w:numId="8">
     <w:abstractNumId w:val="0"/>
   </w:num>
-  <w:num w:numId="9" w16cid:durableId="1288049613">
+  <w:num w:numId="9">
     <w:abstractNumId w:val="11"/>
   </w:num>
-  <w:num w:numId="10" w16cid:durableId="1543860655">
+  <w:num w:numId="10">
     <w:abstractNumId w:val="12"/>
   </w:num>
-  <w:num w:numId="11" w16cid:durableId="392391439">
+  <w:num w:numId="11">
     <w:abstractNumId w:val="6"/>
   </w:num>
-  <w:num w:numId="12" w16cid:durableId="1748260179">
+  <w:num w:numId="12">
     <w:abstractNumId w:val="10"/>
   </w:num>
-  <w:num w:numId="13" w16cid:durableId="198783598">
+  <w:num w:numId="13">
     <w:abstractNumId w:val="4"/>
   </w:num>
-  <w:num w:numId="14" w16cid:durableId="2056200079">
+  <w:num w:numId="14">
     <w:abstractNumId w:val="8"/>
   </w:num>
-  <w:num w:numId="15" w16cid:durableId="410660251">
+  <w:num w:numId="15">
     <w:abstractNumId w:val="5"/>
   </w:num>
 </w:numbering>
 </file>
 
 <file path=word/styles.xml><?xml version="1.0" encoding="utf-8"?>
-<w:styles xmlns:mc="http://schemas.openxmlformats.org/markup-compatibility/2006" xmlns:r="http://schemas.openxmlformats.org/officeDocument/2006/relationships" xmlns:w="http://schemas.openxmlformats.org/wordprocessingml/2006/main" xmlns:w14="http://schemas.microsoft.com/office/word/2010/wordml" xmlns:w15="http://schemas.microsoft.com/office/word/2012/wordml" xmlns:w16cex="http://schemas.microsoft.com/office/word/2018/wordml/cex" xmlns:w16cid="http://schemas.microsoft.com/office/word/2016/wordml/cid" xmlns:w16="http://schemas.microsoft.com/office/word/2018/wordml" xmlns:w16du="http://schemas.microsoft.com/office/word/2023/wordml/word16du" xmlns:w16sdtdh="http://schemas.microsoft.com/office/word/2020/wordml/sdtdatahash" xmlns:w16se="http://schemas.microsoft.com/office/word/2015/wordml/symex" mc:Ignorable="w14 w15 w16se w16cid w16 w16cex w16sdtdh w16du">
+<w:styles xmlns:mc="http://schemas.openxmlformats.org/markup-compatibility/2006" xmlns:r="http://schemas.openxmlformats.org/officeDocument/2006/relationships" xmlns:w="http://schemas.openxmlformats.org/wordprocessingml/2006/main" xmlns:w14="http://schemas.microsoft.com/office/word/2010/wordml" xmlns:w15="http://schemas.microsoft.com/office/word/2012/wordml" mc:Ignorable="w14 w15">
   <w:docDefaults>
     <w:rPrDefault>
       <w:rPr>
@@ -4658,7 +4827,7 @@
     </w:rPrDefault>
     <w:pPrDefault/>
   </w:docDefaults>
-  <w:latentStyles w:defLockedState="0" w:defUIPriority="99" w:defSemiHidden="0" w:defUnhideWhenUsed="0" w:defQFormat="0" w:count="376">
+  <w:latentStyles w:defLockedState="0" w:defUIPriority="99" w:defSemiHidden="0" w:defUnhideWhenUsed="0" w:defQFormat="0" w:count="371">
     <w:lsdException w:name="Normal" w:uiPriority="0" w:qFormat="1"/>
     <w:lsdException w:name="heading 1" w:uiPriority="0" w:qFormat="1"/>
     <w:lsdException w:name="heading 2" w:semiHidden="1" w:uiPriority="0" w:unhideWhenUsed="1" w:qFormat="1"/>
@@ -5030,11 +5199,6 @@
     <w:lsdException w:name="List Table 5 Dark Accent 6" w:uiPriority="50"/>
     <w:lsdException w:name="List Table 6 Colorful Accent 6" w:uiPriority="51"/>
     <w:lsdException w:name="List Table 7 Colorful Accent 6" w:uiPriority="52"/>
-    <w:lsdException w:name="Mention" w:semiHidden="1" w:unhideWhenUsed="1"/>
-    <w:lsdException w:name="Smart Hyperlink" w:semiHidden="1" w:unhideWhenUsed="1"/>
-    <w:lsdException w:name="Hashtag" w:semiHidden="1" w:unhideWhenUsed="1"/>
-    <w:lsdException w:name="Unresolved Mention" w:semiHidden="1" w:unhideWhenUsed="1"/>
-    <w:lsdException w:name="Smart Link" w:semiHidden="1" w:unhideWhenUsed="1"/>
   </w:latentStyles>
   <w:style w:type="paragraph" w:default="1" w:styleId="Normal">
     <w:name w:val="Normal"/>
@@ -5523,8 +5687,8 @@
       <w:u w:val="single"/>
     </w:rPr>
   </w:style>
-  <w:style w:type="paragraph" w:customStyle="1" w:styleId="TtulodeTDC">
-    <w:name w:val="Título de TDC"/>
+  <w:style w:type="paragraph" w:customStyle="1" w:styleId="TtulodeTDC1">
+    <w:name w:val="Título de TDC1"/>
     <w:basedOn w:val="Ttulo1"/>
     <w:next w:val="Normal"/>
     <w:uiPriority w:val="39"/>
@@ -5693,11 +5857,11 @@
     <w:qFormat/>
     <w:rsid w:val="005F60BA"/>
   </w:style>
-  <w:style w:type="paragraph" w:styleId="Ttulo">
+  <w:style w:type="paragraph" w:styleId="Puesto">
     <w:name w:val="Title"/>
     <w:basedOn w:val="Normal"/>
     <w:next w:val="Normal"/>
-    <w:link w:val="TtuloCar"/>
+    <w:link w:val="PuestoCar"/>
     <w:uiPriority w:val="10"/>
     <w:qFormat/>
     <w:rsid w:val="009A3173"/>
@@ -5717,10 +5881,10 @@
       <w:szCs w:val="52"/>
     </w:rPr>
   </w:style>
-  <w:style w:type="character" w:customStyle="1" w:styleId="TtuloCar">
-    <w:name w:val="Título Car"/>
+  <w:style w:type="character" w:customStyle="1" w:styleId="PuestoCar">
+    <w:name w:val="Puesto Car"/>
     <w:basedOn w:val="Fuentedeprrafopredeter"/>
-    <w:link w:val="Ttulo"/>
+    <w:link w:val="Puesto"/>
     <w:uiPriority w:val="10"/>
     <w:rsid w:val="009A3173"/>
     <w:rPr>
@@ -5734,7 +5898,7 @@
   </w:style>
   <w:style w:type="paragraph" w:customStyle="1" w:styleId="PSI-Ttulo">
     <w:name w:val="PSI - Título"/>
-    <w:basedOn w:val="Ttulo"/>
+    <w:basedOn w:val="Puesto"/>
     <w:autoRedefine/>
     <w:qFormat/>
     <w:rsid w:val="009A3173"/>
@@ -6092,7 +6256,7 @@
 </file>
 
 <file path=customXml/itemProps2.xml><?xml version="1.0" encoding="utf-8"?>
-<ds:datastoreItem xmlns:ds="http://schemas.openxmlformats.org/officeDocument/2006/customXml" ds:itemID="{6C4C8C01-E230-40D0-B2A2-9F0064565502}">
+<ds:datastoreItem xmlns:ds="http://schemas.openxmlformats.org/officeDocument/2006/customXml" ds:itemID="{8F6AD4A0-D09A-4F2D-AE60-9441A87CD9C3}">
   <ds:schemaRefs>
     <ds:schemaRef ds:uri="http://schemas.openxmlformats.org/officeDocument/2006/bibliography"/>
   </ds:schemaRefs>

</xml_diff>

<commit_message>
Doc: cambios minimos a la actividad UARGflow.
</commit_message>
<xml_diff>
--- a/Inicio/UARGFlow BS/Actividad UARGFlow BS_Vesta Risk Manager_T-Code.docx
+++ b/Inicio/UARGFlow BS/Actividad UARGFlow BS_Vesta Risk Manager_T-Code.docx
@@ -327,7 +327,7 @@
           <w:rFonts w:ascii="Cambria" w:hAnsi="Cambria"/>
           <w:sz w:val="72"/>
           <w:szCs w:val="72"/>
-          <w:lang w:val="es-AR"/>
+          <w:lang w:val="en-US"/>
         </w:rPr>
       </w:pPr>
       <w:r>
@@ -335,7 +335,7 @@
           <w:rFonts w:ascii="Cambria" w:hAnsi="Cambria"/>
           <w:sz w:val="72"/>
           <w:szCs w:val="72"/>
-          <w:lang w:val="es-AR"/>
+          <w:lang w:val="en-US"/>
         </w:rPr>
         <w:t>UARG</w:t>
       </w:r>
@@ -344,7 +344,7 @@
           <w:rFonts w:ascii="Cambria" w:hAnsi="Cambria"/>
           <w:sz w:val="72"/>
           <w:szCs w:val="72"/>
-          <w:lang w:val="es-AR"/>
+          <w:lang w:val="en-US"/>
         </w:rPr>
         <w:t>F</w:t>
       </w:r>
@@ -353,7 +353,7 @@
           <w:rFonts w:ascii="Cambria" w:hAnsi="Cambria"/>
           <w:sz w:val="72"/>
           <w:szCs w:val="72"/>
-          <w:lang w:val="es-AR"/>
+          <w:lang w:val="en-US"/>
         </w:rPr>
         <w:t>low</w:t>
       </w:r>
@@ -362,7 +362,7 @@
           <w:rFonts w:ascii="Cambria" w:hAnsi="Cambria"/>
           <w:sz w:val="72"/>
           <w:szCs w:val="72"/>
-          <w:lang w:val="es-AR"/>
+          <w:lang w:val="en-US"/>
         </w:rPr>
         <w:t xml:space="preserve"> BS</w:t>
       </w:r>
@@ -374,6 +374,7 @@
           <w:rFonts w:ascii="Cambria" w:hAnsi="Cambria"/>
           <w:sz w:val="36"/>
           <w:szCs w:val="36"/>
+          <w:lang w:val="en-US"/>
         </w:rPr>
       </w:pPr>
       <w:r>
@@ -381,6 +382,7 @@
           <w:rFonts w:ascii="Cambria" w:hAnsi="Cambria"/>
           <w:sz w:val="36"/>
           <w:szCs w:val="36"/>
+          <w:lang w:val="en-US"/>
         </w:rPr>
         <w:t>Vesta Risk Manager</w:t>
       </w:r>
@@ -388,42 +390,57 @@
     <w:p>
       <w:pPr>
         <w:pStyle w:val="Sinespaciado"/>
+        <w:rPr>
+          <w:lang w:val="en-US"/>
+        </w:rPr>
       </w:pPr>
     </w:p>
     <w:p>
       <w:pPr>
         <w:pStyle w:val="Sinespaciado"/>
+        <w:rPr>
+          <w:lang w:val="en-US"/>
+        </w:rPr>
       </w:pPr>
     </w:p>
     <w:p>
       <w:pPr>
         <w:pStyle w:val="Sinespaciado"/>
+        <w:rPr>
+          <w:lang w:val="en-US"/>
+        </w:rPr>
       </w:pPr>
     </w:p>
     <w:p>
       <w:pPr>
         <w:pStyle w:val="Sinespaciado"/>
+        <w:rPr>
+          <w:lang w:val="en-US"/>
+        </w:rPr>
       </w:pPr>
     </w:p>
     <w:p>
       <w:pPr>
         <w:pStyle w:val="Sinespaciado"/>
-      </w:pPr>
-      <w:r>
         <w:rPr>
-          <w:lang w:val="es-AR"/>
+          <w:lang w:val="en-US"/>
+        </w:rPr>
+      </w:pPr>
+      <w:r>
+        <w:rPr>
+          <w:lang w:val="en-US"/>
         </w:rPr>
         <w:t>T-Code</w:t>
       </w:r>
       <w:r>
         <w:rPr>
-          <w:lang w:val="es-AR"/>
+          <w:lang w:val="en-US"/>
         </w:rPr>
         <w:t xml:space="preserve"> </w:t>
       </w:r>
       <w:r>
         <w:rPr>
-          <w:lang w:val="es-AR"/>
+          <w:lang w:val="en-US"/>
         </w:rPr>
         <w:t xml:space="preserve"> </w:t>
       </w:r>
@@ -722,7 +739,21 @@
                         <w:rPr>
                           <w:lang w:val="es-MX"/>
                         </w:rPr>
-                        <w:t xml:space="preserve"> realizado sobre el sistema UARGflow, junto a las ventajas y desventajas descubiertas.</w:t>
+                        <w:t xml:space="preserve"> realizado sobre el sistema </w:t>
+                      </w:r>
+                      <w:proofErr w:type="spellStart"/>
+                      <w:r>
+                        <w:rPr>
+                          <w:lang w:val="es-MX"/>
+                        </w:rPr>
+                        <w:t>UARGflow</w:t>
+                      </w:r>
+                      <w:proofErr w:type="spellEnd"/>
+                      <w:r>
+                        <w:rPr>
+                          <w:lang w:val="es-MX"/>
+                        </w:rPr>
+                        <w:t>, junto a las ventajas y desventajas descubiertas.</w:t>
                       </w:r>
                       <w:r>
                         <w:rPr>
@@ -1731,16 +1762,25 @@
         </w:numPr>
       </w:pPr>
       <w:r>
-        <w:t>El sistema utiliza el lenguaje de programación PHP. Ningún integrante del grupo a</w:t>
+        <w:t>El sistema utiliza el lenguaje de programación PHP</w:t>
+      </w:r>
+      <w:r>
+        <w:t>, con el que n</w:t>
+      </w:r>
+      <w:r>
+        <w:t xml:space="preserve">ingún integrante del grupo </w:t>
+      </w:r>
+      <w:r>
+        <w:t>ha</w:t>
       </w:r>
       <w:r>
         <w:t xml:space="preserve"> </w:t>
       </w:r>
       <w:r>
-        <w:t>trabajado en</w:t>
-      </w:r>
-      <w:r>
-        <w:t xml:space="preserve"> este lenguaje</w:t>
+        <w:t xml:space="preserve">trabajado </w:t>
+      </w:r>
+      <w:r>
+        <w:t>antes</w:t>
       </w:r>
       <w:r>
         <w:t>.</w:t>
@@ -1755,10 +1795,19 @@
         </w:numPr>
       </w:pPr>
       <w:r>
-        <w:t>El sistema utiliza herramientas antiguas. Por ejemplo, la versión de PHP del día de la fecha</w:t>
+        <w:t xml:space="preserve">El sistema utiliza herramientas antiguas. Por ejemplo, </w:t>
+      </w:r>
+      <w:r>
+        <w:t xml:space="preserve">UARGFlow utiliza php 5, mientras que </w:t>
+      </w:r>
+      <w:r>
+        <w:t>la versión de PHP del día de la fecha</w:t>
       </w:r>
       <w:r>
         <w:t xml:space="preserve"> es la 8.2.12</w:t>
+      </w:r>
+      <w:r>
+        <w:t>.</w:t>
       </w:r>
     </w:p>
     <w:p>
@@ -1851,6 +1900,7 @@
         </w:numPr>
       </w:pPr>
       <w:r>
+        <w:lastRenderedPageBreak/>
         <w:t xml:space="preserve">MariaDB </w:t>
       </w:r>
       <w:r>
@@ -1875,7 +1925,6 @@
         </w:numPr>
       </w:pPr>
       <w:r>
-        <w:lastRenderedPageBreak/>
         <w:t xml:space="preserve">PHP </w:t>
       </w:r>
       <w:r>
@@ -1912,7 +1961,7 @@
         </w:numPr>
       </w:pPr>
       <w:r>
-        <w:t xml:space="preserve">MySQL Workbench versión 8.0 CE </w:t>
+        <w:t>MySQL Workbench versión 8.0 CE</w:t>
       </w:r>
       <w:r>
         <w:t>.</w:t>
@@ -2090,13 +2139,19 @@
         <w:t xml:space="preserve">. Por otro lado, también </w:t>
       </w:r>
       <w:r>
-        <w:t xml:space="preserve">optimiza el tiempo del desarrollo del software y </w:t>
-      </w:r>
-      <w:r>
-        <w:t xml:space="preserve">el único </w:t>
+        <w:t>optimiza el tiempo del desarrollo del software</w:t>
+      </w:r>
+      <w:r>
+        <w:t>. El</w:t>
+      </w:r>
+      <w:r>
+        <w:t xml:space="preserve"> único </w:t>
       </w:r>
       <w:r>
         <w:t>inconveniente</w:t>
+      </w:r>
+      <w:r>
+        <w:t xml:space="preserve"> encontrado</w:t>
       </w:r>
       <w:r>
         <w:t xml:space="preserve"> es que debe modificarse para restringir el acceso </w:t>
@@ -2541,6 +2596,9 @@
   <w:p>
     <w:pPr>
       <w:pStyle w:val="Encabezado"/>
+      <w:rPr>
+        <w:lang w:val="en-US"/>
+      </w:rPr>
     </w:pPr>
     <w:r>
       <w:rPr>
@@ -2612,25 +2670,25 @@
     </w:r>
     <w:r>
       <w:rPr>
-        <w:lang w:val="es-AR"/>
+        <w:lang w:val="en-US"/>
       </w:rPr>
       <w:t>UARG</w:t>
     </w:r>
     <w:r>
       <w:rPr>
-        <w:lang w:val="es-AR"/>
+        <w:lang w:val="en-US"/>
       </w:rPr>
       <w:t>F</w:t>
     </w:r>
     <w:r>
       <w:rPr>
-        <w:lang w:val="es-AR"/>
+        <w:lang w:val="en-US"/>
       </w:rPr>
       <w:t>low</w:t>
     </w:r>
     <w:r>
       <w:rPr>
-        <w:lang w:val="es-AR"/>
+        <w:lang w:val="en-US"/>
       </w:rPr>
       <w:t xml:space="preserve"> BS</w:t>
     </w:r>
@@ -2638,6 +2696,9 @@
   <w:p>
     <w:pPr>
       <w:pStyle w:val="Encabezado"/>
+      <w:rPr>
+        <w:lang w:val="en-US"/>
+      </w:rPr>
     </w:pPr>
     <w:r>
       <w:rPr>
@@ -2990,9 +3051,15 @@
       </mc:AlternateContent>
     </w:r>
     <w:r>
+      <w:rPr>
+        <w:lang w:val="en-US"/>
+      </w:rPr>
       <w:t>Vesta Risk Manager</w:t>
     </w:r>
     <w:r>
+      <w:rPr>
+        <w:lang w:val="en-US"/>
+      </w:rPr>
       <w:tab/>
     </w:r>
   </w:p>
@@ -3636,16 +3703,17 @@
   <w:abstractNum w:abstractNumId="4" w15:restartNumberingAfterBreak="0">
     <w:nsid w:val="042A7BC1"/>
     <w:multiLevelType w:val="hybridMultilevel"/>
-    <w:tmpl w:val="A4E6963A"/>
-    <w:lvl w:ilvl="0" w:tplc="EB70C630">
-      <w:numFmt w:val="bullet"/>
-      <w:lvlText w:val="-"/>
+    <w:tmpl w:val="7C842FC0"/>
+    <w:lvl w:ilvl="0" w:tplc="2C0A0001">
+      <w:start w:val="1"/>
+      <w:numFmt w:val="bullet"/>
+      <w:lvlText w:val=""/>
       <w:lvlJc w:val="left"/>
       <w:pPr>
         <w:ind w:left="720" w:hanging="360"/>
       </w:pPr>
       <w:rPr>
-        <w:rFonts w:ascii="Calibri" w:eastAsia="Calibri" w:hAnsi="Calibri" w:cs="Calibri" w:hint="default"/>
+        <w:rFonts w:ascii="Symbol" w:hAnsi="Symbol" w:hint="default"/>
       </w:rPr>
     </w:lvl>
     <w:lvl w:ilvl="1" w:tplc="2C0A0003">
@@ -3748,16 +3816,17 @@
   <w:abstractNum w:abstractNumId="5" w15:restartNumberingAfterBreak="0">
     <w:nsid w:val="0BBA1CA2"/>
     <w:multiLevelType w:val="hybridMultilevel"/>
-    <w:tmpl w:val="326CD388"/>
-    <w:lvl w:ilvl="0" w:tplc="926472D8">
-      <w:numFmt w:val="bullet"/>
-      <w:lvlText w:val="-"/>
+    <w:tmpl w:val="4F828572"/>
+    <w:lvl w:ilvl="0" w:tplc="2C0A0001">
+      <w:start w:val="1"/>
+      <w:numFmt w:val="bullet"/>
+      <w:lvlText w:val=""/>
       <w:lvlJc w:val="left"/>
       <w:pPr>
         <w:ind w:left="720" w:hanging="360"/>
       </w:pPr>
       <w:rPr>
-        <w:rFonts w:ascii="Calibri" w:eastAsia="Calibri" w:hAnsi="Calibri" w:cs="Calibri" w:hint="default"/>
+        <w:rFonts w:ascii="Symbol" w:hAnsi="Symbol" w:hint="default"/>
       </w:rPr>
     </w:lvl>
     <w:lvl w:ilvl="1" w:tplc="2C0A0003" w:tentative="1">

</xml_diff>

<commit_message>
Doc: Se creo el documento de propuesta de desarrollo y se hizo el pdf de UARGFlow
</commit_message>
<xml_diff>
--- a/Inicio/UARGFlow BS/Actividad UARGFlow BS_Vesta Risk Manager_T-Code.docx
+++ b/Inicio/UARGFlow BS/Actividad UARGFlow BS_Vesta Risk Manager_T-Code.docx
@@ -330,6 +330,7 @@
           <w:lang w:val="en-US"/>
         </w:rPr>
       </w:pPr>
+      <w:proofErr w:type="spellStart"/>
       <w:r>
         <w:rPr>
           <w:rFonts w:ascii="Cambria" w:hAnsi="Cambria"/>
@@ -357,6 +358,7 @@
         </w:rPr>
         <w:t>low</w:t>
       </w:r>
+      <w:proofErr w:type="spellEnd"/>
       <w:r>
         <w:rPr>
           <w:rFonts w:ascii="Cambria" w:hAnsi="Cambria"/>
@@ -450,7 +452,23 @@
         <w:pStyle w:val="Sinespaciado"/>
       </w:pPr>
       <w:r>
-        <w:t>Agustín Collareda, Cintia Hernandez y Hugo Frey</w:t>
+        <w:t xml:space="preserve">Agustín </w:t>
+      </w:r>
+      <w:proofErr w:type="spellStart"/>
+      <w:r>
+        <w:t>Collareda</w:t>
+      </w:r>
+      <w:proofErr w:type="spellEnd"/>
+      <w:r>
+        <w:t xml:space="preserve">, Cintia </w:t>
+      </w:r>
+      <w:proofErr w:type="spellStart"/>
+      <w:r>
+        <w:t>Hernandez</w:t>
+      </w:r>
+      <w:proofErr w:type="spellEnd"/>
+      <w:r>
+        <w:t xml:space="preserve"> y Hugo Frey</w:t>
       </w:r>
     </w:p>
     <w:p/>
@@ -676,7 +694,21 @@
                               <w:rPr>
                                 <w:lang w:val="es-MX"/>
                               </w:rPr>
-                              <w:t xml:space="preserve"> realizado sobre el sistema UARGflow, junto a las ventajas y desventajas descubiertas.</w:t>
+                              <w:t xml:space="preserve"> realizado sobre el sistema </w:t>
+                            </w:r>
+                            <w:proofErr w:type="spellStart"/>
+                            <w:r>
+                              <w:rPr>
+                                <w:lang w:val="es-MX"/>
+                              </w:rPr>
+                              <w:t>UARGflow</w:t>
+                            </w:r>
+                            <w:proofErr w:type="spellEnd"/>
+                            <w:r>
+                              <w:rPr>
+                                <w:lang w:val="es-MX"/>
+                              </w:rPr>
+                              <w:t>, junto a las ventajas y desventajas descubiertas.</w:t>
                             </w:r>
                             <w:r>
                               <w:rPr>
@@ -947,6 +979,8 @@
         <w:pStyle w:val="TDC1"/>
         <w:rPr>
           <w:rFonts w:asciiTheme="minorHAnsi" w:eastAsiaTheme="minorEastAsia" w:hAnsiTheme="minorHAnsi" w:cstheme="minorBidi"/>
+          <w:b w:val="0"/>
+          <w:bCs w:val="0"/>
           <w:noProof/>
           <w:kern w:val="2"/>
           <w:sz w:val="24"/>
@@ -964,7 +998,7 @@
       <w:r>
         <w:fldChar w:fldCharType="separate"/>
       </w:r>
-      <w:hyperlink w:anchor="_Toc176464962" w:history="1">
+      <w:hyperlink w:anchor="_Toc176515134" w:history="1">
         <w:r>
           <w:rPr>
             <w:rStyle w:val="Hipervnculo"/>
@@ -991,7 +1025,7 @@
             <w:noProof/>
             <w:webHidden/>
           </w:rPr>
-          <w:instrText xml:space="preserve"> PAGEREF _Toc176464962 \h </w:instrText>
+          <w:instrText xml:space="preserve"> PAGEREF _Toc176515134 \h </w:instrText>
         </w:r>
         <w:r>
           <w:rPr>
@@ -1027,6 +1061,8 @@
         <w:pStyle w:val="TDC1"/>
         <w:rPr>
           <w:rFonts w:asciiTheme="minorHAnsi" w:eastAsiaTheme="minorEastAsia" w:hAnsiTheme="minorHAnsi" w:cstheme="minorBidi"/>
+          <w:b w:val="0"/>
+          <w:bCs w:val="0"/>
           <w:noProof/>
           <w:kern w:val="2"/>
           <w:sz w:val="24"/>
@@ -1035,7 +1071,7 @@
           <w14:ligatures w14:val="standardContextual"/>
         </w:rPr>
       </w:pPr>
-      <w:hyperlink w:anchor="_Toc176464963" w:history="1">
+      <w:hyperlink w:anchor="_Toc176515135" w:history="1">
         <w:r>
           <w:rPr>
             <w:rStyle w:val="Hipervnculo"/>
@@ -1062,7 +1098,7 @@
             <w:noProof/>
             <w:webHidden/>
           </w:rPr>
-          <w:instrText xml:space="preserve"> PAGEREF _Toc176464963 \h </w:instrText>
+          <w:instrText xml:space="preserve"> PAGEREF _Toc176515135 \h </w:instrText>
         </w:r>
         <w:r>
           <w:rPr>
@@ -1098,6 +1134,8 @@
         <w:pStyle w:val="TDC2"/>
         <w:rPr>
           <w:rFonts w:asciiTheme="minorHAnsi" w:eastAsiaTheme="minorEastAsia" w:hAnsiTheme="minorHAnsi" w:cstheme="minorBidi"/>
+          <w:i w:val="0"/>
+          <w:iCs w:val="0"/>
           <w:noProof/>
           <w:kern w:val="2"/>
           <w:sz w:val="24"/>
@@ -1106,7 +1144,7 @@
           <w14:ligatures w14:val="standardContextual"/>
         </w:rPr>
       </w:pPr>
-      <w:hyperlink w:anchor="_Toc176464964" w:history="1">
+      <w:hyperlink w:anchor="_Toc176515136" w:history="1">
         <w:r>
           <w:rPr>
             <w:rStyle w:val="Hipervnculo"/>
@@ -1133,7 +1171,7 @@
             <w:noProof/>
             <w:webHidden/>
           </w:rPr>
-          <w:instrText xml:space="preserve"> PAGEREF _Toc176464964 \h </w:instrText>
+          <w:instrText xml:space="preserve"> PAGEREF _Toc176515136 \h </w:instrText>
         </w:r>
         <w:r>
           <w:rPr>
@@ -1169,6 +1207,8 @@
         <w:pStyle w:val="TDC2"/>
         <w:rPr>
           <w:rFonts w:asciiTheme="minorHAnsi" w:eastAsiaTheme="minorEastAsia" w:hAnsiTheme="minorHAnsi" w:cstheme="minorBidi"/>
+          <w:i w:val="0"/>
+          <w:iCs w:val="0"/>
           <w:noProof/>
           <w:kern w:val="2"/>
           <w:sz w:val="24"/>
@@ -1177,7 +1217,7 @@
           <w14:ligatures w14:val="standardContextual"/>
         </w:rPr>
       </w:pPr>
-      <w:hyperlink w:anchor="_Toc176464965" w:history="1">
+      <w:hyperlink w:anchor="_Toc176515137" w:history="1">
         <w:r>
           <w:rPr>
             <w:rStyle w:val="Hipervnculo"/>
@@ -1204,7 +1244,7 @@
             <w:noProof/>
             <w:webHidden/>
           </w:rPr>
-          <w:instrText xml:space="preserve"> PAGEREF _Toc176464965 \h </w:instrText>
+          <w:instrText xml:space="preserve"> PAGEREF _Toc176515137 \h </w:instrText>
         </w:r>
         <w:r>
           <w:rPr>
@@ -1240,6 +1280,8 @@
         <w:pStyle w:val="TDC1"/>
         <w:rPr>
           <w:rFonts w:asciiTheme="minorHAnsi" w:eastAsiaTheme="minorEastAsia" w:hAnsiTheme="minorHAnsi" w:cstheme="minorBidi"/>
+          <w:b w:val="0"/>
+          <w:bCs w:val="0"/>
           <w:noProof/>
           <w:kern w:val="2"/>
           <w:sz w:val="24"/>
@@ -1248,7 +1290,7 @@
           <w14:ligatures w14:val="standardContextual"/>
         </w:rPr>
       </w:pPr>
-      <w:hyperlink w:anchor="_Toc176464966" w:history="1">
+      <w:hyperlink w:anchor="_Toc176515138" w:history="1">
         <w:r>
           <w:rPr>
             <w:rStyle w:val="Hipervnculo"/>
@@ -1275,7 +1317,7 @@
             <w:noProof/>
             <w:webHidden/>
           </w:rPr>
-          <w:instrText xml:space="preserve"> PAGEREF _Toc176464966 \h </w:instrText>
+          <w:instrText xml:space="preserve"> PAGEREF _Toc176515138 \h </w:instrText>
         </w:r>
         <w:r>
           <w:rPr>
@@ -1311,6 +1353,8 @@
         <w:pStyle w:val="TDC2"/>
         <w:rPr>
           <w:rFonts w:asciiTheme="minorHAnsi" w:eastAsiaTheme="minorEastAsia" w:hAnsiTheme="minorHAnsi" w:cstheme="minorBidi"/>
+          <w:i w:val="0"/>
+          <w:iCs w:val="0"/>
           <w:noProof/>
           <w:kern w:val="2"/>
           <w:sz w:val="24"/>
@@ -1319,7 +1363,7 @@
           <w14:ligatures w14:val="standardContextual"/>
         </w:rPr>
       </w:pPr>
-      <w:hyperlink w:anchor="_Toc176464967" w:history="1">
+      <w:hyperlink w:anchor="_Toc176515139" w:history="1">
         <w:r>
           <w:rPr>
             <w:rStyle w:val="Hipervnculo"/>
@@ -1346,7 +1390,7 @@
             <w:noProof/>
             <w:webHidden/>
           </w:rPr>
-          <w:instrText xml:space="preserve"> PAGEREF _Toc176464967 \h </w:instrText>
+          <w:instrText xml:space="preserve"> PAGEREF _Toc176515139 \h </w:instrText>
         </w:r>
         <w:r>
           <w:rPr>
@@ -1382,6 +1426,8 @@
         <w:pStyle w:val="TDC2"/>
         <w:rPr>
           <w:rFonts w:asciiTheme="minorHAnsi" w:eastAsiaTheme="minorEastAsia" w:hAnsiTheme="minorHAnsi" w:cstheme="minorBidi"/>
+          <w:i w:val="0"/>
+          <w:iCs w:val="0"/>
           <w:noProof/>
           <w:kern w:val="2"/>
           <w:sz w:val="24"/>
@@ -1390,7 +1436,7 @@
           <w14:ligatures w14:val="standardContextual"/>
         </w:rPr>
       </w:pPr>
-      <w:hyperlink w:anchor="_Toc176464968" w:history="1">
+      <w:hyperlink w:anchor="_Toc176515140" w:history="1">
         <w:r>
           <w:rPr>
             <w:rStyle w:val="Hipervnculo"/>
@@ -1417,7 +1463,7 @@
             <w:noProof/>
             <w:webHidden/>
           </w:rPr>
-          <w:instrText xml:space="preserve"> PAGEREF _Toc176464968 \h </w:instrText>
+          <w:instrText xml:space="preserve"> PAGEREF _Toc176515140 \h </w:instrText>
         </w:r>
         <w:r>
           <w:rPr>
@@ -1453,6 +1499,8 @@
         <w:pStyle w:val="TDC1"/>
         <w:rPr>
           <w:rFonts w:asciiTheme="minorHAnsi" w:eastAsiaTheme="minorEastAsia" w:hAnsiTheme="minorHAnsi" w:cstheme="minorBidi"/>
+          <w:b w:val="0"/>
+          <w:bCs w:val="0"/>
           <w:noProof/>
           <w:kern w:val="2"/>
           <w:sz w:val="24"/>
@@ -1461,7 +1509,7 @@
           <w14:ligatures w14:val="standardContextual"/>
         </w:rPr>
       </w:pPr>
-      <w:hyperlink w:anchor="_Toc176464969" w:history="1">
+      <w:hyperlink w:anchor="_Toc176515141" w:history="1">
         <w:r>
           <w:rPr>
             <w:rStyle w:val="Hipervnculo"/>
@@ -1488,7 +1536,7 @@
             <w:noProof/>
             <w:webHidden/>
           </w:rPr>
-          <w:instrText xml:space="preserve"> PAGEREF _Toc176464969 \h </w:instrText>
+          <w:instrText xml:space="preserve"> PAGEREF _Toc176515141 \h </w:instrText>
         </w:r>
         <w:r>
           <w:rPr>
@@ -1508,7 +1556,7 @@
             <w:noProof/>
             <w:webHidden/>
           </w:rPr>
-          <w:t>6</w:t>
+          <w:t>5</w:t>
         </w:r>
         <w:r>
           <w:rPr>
@@ -1532,6 +1580,7 @@
       <w:r>
         <w:br w:type="page"/>
       </w:r>
+      <w:proofErr w:type="spellStart"/>
       <w:r>
         <w:rPr>
           <w:lang w:val="es-AR"/>
@@ -1551,6 +1600,7 @@
         </w:rPr>
         <w:t>low</w:t>
       </w:r>
+      <w:proofErr w:type="spellEnd"/>
       <w:r>
         <w:rPr>
           <w:lang w:val="es-AR"/>
@@ -1562,7 +1612,7 @@
       <w:pPr>
         <w:pStyle w:val="PSI-Ttulo1"/>
       </w:pPr>
-      <w:bookmarkStart w:id="0" w:name="_Toc176464962"/>
+      <w:bookmarkStart w:id="0" w:name="_Toc176515134"/>
       <w:r>
         <w:t>Introducción</w:t>
       </w:r>
@@ -1573,13 +1623,21 @@
         <w:pStyle w:val="PSI-Normal"/>
       </w:pPr>
       <w:r>
-        <w:t>El presente documento muestra el estudio y el análisis que se hizo sobre el sistema UARG</w:t>
+        <w:t xml:space="preserve">El presente documento muestra el estudio y el análisis que se hizo sobre el sistema </w:t>
+      </w:r>
+      <w:proofErr w:type="spellStart"/>
+      <w:r>
+        <w:t>UARG</w:t>
       </w:r>
       <w:r>
         <w:t>F</w:t>
       </w:r>
       <w:r>
-        <w:t xml:space="preserve">low. En este se </w:t>
+        <w:t>low</w:t>
+      </w:r>
+      <w:proofErr w:type="spellEnd"/>
+      <w:r>
+        <w:t xml:space="preserve">. En este se </w:t>
       </w:r>
       <w:r>
         <w:t>encontrará</w:t>
@@ -1613,7 +1671,7 @@
       <w:pPr>
         <w:pStyle w:val="PSI-Ttulo1"/>
       </w:pPr>
-      <w:bookmarkStart w:id="1" w:name="_Toc176464963"/>
+      <w:bookmarkStart w:id="1" w:name="_Toc176515135"/>
       <w:r>
         <w:t>Análisis</w:t>
       </w:r>
@@ -1627,13 +1685,21 @@
         <w:t xml:space="preserve">se observará la documentación vinculada </w:t>
       </w:r>
       <w:r>
-        <w:t>a UARG</w:t>
+        <w:t xml:space="preserve">a </w:t>
+      </w:r>
+      <w:proofErr w:type="spellStart"/>
+      <w:r>
+        <w:t>UARG</w:t>
       </w:r>
       <w:r>
         <w:t>F</w:t>
       </w:r>
       <w:r>
-        <w:t xml:space="preserve">low </w:t>
+        <w:t>low</w:t>
+      </w:r>
+      <w:proofErr w:type="spellEnd"/>
+      <w:r>
+        <w:t xml:space="preserve"> </w:t>
       </w:r>
       <w:r>
         <w:t>junto con una clase grabada del docente Eder Dos Santos</w:t>
@@ -1646,7 +1712,7 @@
       <w:pPr>
         <w:pStyle w:val="PSI-Ttulo2"/>
       </w:pPr>
-      <w:bookmarkStart w:id="2" w:name="_Toc176464964"/>
+      <w:bookmarkStart w:id="2" w:name="_Toc176515136"/>
       <w:r>
         <w:t>Ventajas</w:t>
       </w:r>
@@ -1681,7 +1747,15 @@
         </w:numPr>
       </w:pPr>
       <w:r>
-        <w:t>El sistema utiliza patrones de diseño. Por ejemplo, utiliza singleton el cual asegura que haya una sola instancia de la conexión de base de datos.</w:t>
+        <w:t xml:space="preserve">El sistema utiliza patrones de diseño. Por ejemplo, utiliza </w:t>
+      </w:r>
+      <w:proofErr w:type="spellStart"/>
+      <w:r>
+        <w:t>singleton</w:t>
+      </w:r>
+      <w:proofErr w:type="spellEnd"/>
+      <w:r>
+        <w:t xml:space="preserve"> el cual asegura que haya una sola instancia de la conexión de base de datos.</w:t>
       </w:r>
     </w:p>
     <w:p>
@@ -1742,7 +1816,7 @@
       <w:pPr>
         <w:pStyle w:val="PSI-Ttulo2"/>
       </w:pPr>
-      <w:bookmarkStart w:id="3" w:name="_Toc176464965"/>
+      <w:bookmarkStart w:id="3" w:name="_Toc176515137"/>
       <w:r>
         <w:t>Desventajas</w:t>
       </w:r>
@@ -1750,7 +1824,15 @@
     </w:p>
     <w:p>
       <w:r>
-        <w:t>Las desventajas para el grupo de T-Code son:</w:t>
+        <w:t>Las desventajas para el grupo de T-</w:t>
+      </w:r>
+      <w:proofErr w:type="spellStart"/>
+      <w:r>
+        <w:t>Code</w:t>
+      </w:r>
+      <w:proofErr w:type="spellEnd"/>
+      <w:r>
+        <w:t xml:space="preserve"> son:</w:t>
       </w:r>
     </w:p>
     <w:p>
@@ -1797,8 +1879,21 @@
       <w:r>
         <w:t xml:space="preserve">El sistema utiliza herramientas antiguas. Por ejemplo, </w:t>
       </w:r>
-      <w:r>
-        <w:t xml:space="preserve">UARGFlow utiliza php 5, mientras que </w:t>
+      <w:proofErr w:type="spellStart"/>
+      <w:r>
+        <w:t>UARGFlow</w:t>
+      </w:r>
+      <w:proofErr w:type="spellEnd"/>
+      <w:r>
+        <w:t xml:space="preserve"> utiliza </w:t>
+      </w:r>
+      <w:proofErr w:type="spellStart"/>
+      <w:r>
+        <w:t>php</w:t>
+      </w:r>
+      <w:proofErr w:type="spellEnd"/>
+      <w:r>
+        <w:t xml:space="preserve"> 5, mientras que </w:t>
       </w:r>
       <w:r>
         <w:t>la versión de PHP del día de la fecha</w:t>
@@ -1814,7 +1909,7 @@
       <w:pPr>
         <w:pStyle w:val="PSI-Ttulo1"/>
       </w:pPr>
-      <w:bookmarkStart w:id="4" w:name="_Toc176464966"/>
+      <w:bookmarkStart w:id="4" w:name="_Toc176515138"/>
       <w:r>
         <w:t>Implementación</w:t>
       </w:r>
@@ -1822,14 +1917,22 @@
     </w:p>
     <w:p>
       <w:r>
-        <w:t>Para validar todo lo referenciado en el análisis, se procederá a probar el sistema en un entorno desplegado de manera local en la computadora de los integrantes de T-Code.</w:t>
+        <w:t>Para validar todo lo referenciado en el análisis, se procederá a probar el sistema en un entorno desplegado de manera local en la computadora de los integrantes de T-</w:t>
+      </w:r>
+      <w:proofErr w:type="spellStart"/>
+      <w:r>
+        <w:t>Code</w:t>
+      </w:r>
+      <w:proofErr w:type="spellEnd"/>
+      <w:r>
+        <w:t>.</w:t>
       </w:r>
     </w:p>
     <w:p>
       <w:pPr>
         <w:pStyle w:val="PSI-Ttulo2"/>
       </w:pPr>
-      <w:bookmarkStart w:id="5" w:name="_Toc176464967"/>
+      <w:bookmarkStart w:id="5" w:name="_Toc176515139"/>
       <w:r>
         <w:t>Herramientas</w:t>
       </w:r>
@@ -1849,7 +1952,15 @@
         </w:numPr>
       </w:pPr>
       <w:r>
-        <w:t>Visual Studio Code.</w:t>
+        <w:t xml:space="preserve">Visual Studio </w:t>
+      </w:r>
+      <w:proofErr w:type="spellStart"/>
+      <w:r>
+        <w:t>Code</w:t>
+      </w:r>
+      <w:proofErr w:type="spellEnd"/>
+      <w:r>
+        <w:t>.</w:t>
       </w:r>
     </w:p>
     <w:p>
@@ -1899,9 +2010,13 @@
           <w:numId w:val="13"/>
         </w:numPr>
       </w:pPr>
-      <w:r>
-        <w:lastRenderedPageBreak/>
-        <w:t xml:space="preserve">MariaDB </w:t>
+      <w:proofErr w:type="spellStart"/>
+      <w:r>
+        <w:t>MariaDB</w:t>
+      </w:r>
+      <w:proofErr w:type="spellEnd"/>
+      <w:r>
+        <w:t xml:space="preserve"> </w:t>
       </w:r>
       <w:r>
         <w:t xml:space="preserve">versión </w:t>
@@ -1925,6 +2040,7 @@
         </w:numPr>
       </w:pPr>
       <w:r>
+        <w:lastRenderedPageBreak/>
         <w:t xml:space="preserve">PHP </w:t>
       </w:r>
       <w:r>
@@ -1942,8 +2058,13 @@
           <w:numId w:val="13"/>
         </w:numPr>
       </w:pPr>
-      <w:r>
-        <w:t xml:space="preserve">phpMyAdmin </w:t>
+      <w:proofErr w:type="spellStart"/>
+      <w:r>
+        <w:t>phpMyAdmin</w:t>
+      </w:r>
+      <w:proofErr w:type="spellEnd"/>
+      <w:r>
+        <w:t xml:space="preserve"> </w:t>
       </w:r>
       <w:r>
         <w:t xml:space="preserve">versión </w:t>
@@ -1961,7 +2082,15 @@
         </w:numPr>
       </w:pPr>
       <w:r>
-        <w:t>MySQL Workbench versión 8.0 CE</w:t>
+        <w:t xml:space="preserve">MySQL </w:t>
+      </w:r>
+      <w:proofErr w:type="spellStart"/>
+      <w:r>
+        <w:t>Workbench</w:t>
+      </w:r>
+      <w:proofErr w:type="spellEnd"/>
+      <w:r>
+        <w:t xml:space="preserve"> versión 8.0 CE</w:t>
       </w:r>
       <w:r>
         <w:t>.</w:t>
@@ -1971,7 +2100,7 @@
       <w:pPr>
         <w:pStyle w:val="PSI-Ttulo2"/>
       </w:pPr>
-      <w:bookmarkStart w:id="6" w:name="_Toc176464968"/>
+      <w:bookmarkStart w:id="6" w:name="_Toc176515140"/>
       <w:r>
         <w:t>Procedimiento</w:t>
       </w:r>
@@ -2107,7 +2236,7 @@
       <w:pPr>
         <w:pStyle w:val="PSI-Ttulo1"/>
       </w:pPr>
-      <w:bookmarkStart w:id="7" w:name="_Toc176464969"/>
+      <w:bookmarkStart w:id="7" w:name="_Toc176515141"/>
       <w:r>
         <w:t>Conclusión</w:t>
       </w:r>
@@ -2200,12 +2329,23 @@
 <file path=word/footer1.xml><?xml version="1.0" encoding="utf-8"?>
 <w:ftr xmlns:wpc="http://schemas.microsoft.com/office/word/2010/wordprocessingCanvas" xmlns:cx="http://schemas.microsoft.com/office/drawing/2014/chartex" xmlns:cx1="http://schemas.microsoft.com/office/drawing/2015/9/8/chartex" xmlns:cx2="http://schemas.microsoft.com/office/drawing/2015/10/21/chartex" xmlns:cx3="http://schemas.microsoft.com/office/drawing/2016/5/9/chartex" xmlns:cx4="http://schemas.microsoft.com/office/drawing/2016/5/10/chartex" xmlns:cx5="http://schemas.microsoft.com/office/drawing/2016/5/11/chartex" xmlns:cx6="http://schemas.microsoft.com/office/drawing/2016/5/12/chartex" xmlns:cx7="http://schemas.microsoft.com/office/drawing/2016/5/13/chartex" xmlns:cx8="http://schemas.microsoft.com/office/drawing/2016/5/14/chartex" xmlns:mc="http://schemas.openxmlformats.org/markup-compatibility/2006" xmlns:aink="http://schemas.microsoft.com/office/drawing/2016/ink" xmlns:am3d="http://schemas.microsoft.com/office/drawing/2017/model3d" xmlns:o="urn:schemas-microsoft-com:office:office" xmlns:oel="http://schemas.microsoft.com/office/2019/extlst" xmlns:r="http://schemas.openxmlformats.org/officeDocument/2006/relationships" xmlns:m="http://schemas.openxmlformats.org/officeDocument/2006/math" xmlns:v="urn:schemas-microsoft-com:vml" xmlns:wp14="http://schemas.microsoft.com/office/word/2010/wordprocessingDrawing" xmlns:wp="http://schemas.openxmlformats.org/drawingml/2006/wordprocessingDrawing" xmlns:w10="urn:schemas-microsoft-com:office:word" xmlns:w="http://schemas.openxmlformats.org/wordprocessingml/2006/main" xmlns:w14="http://schemas.microsoft.com/office/word/2010/wordml" xmlns:w15="http://schemas.microsoft.com/office/word/2012/wordml" xmlns:w16cex="http://schemas.microsoft.com/office/word/2018/wordml/cex" xmlns:w16cid="http://schemas.microsoft.com/office/word/2016/wordml/cid" xmlns:w16="http://schemas.microsoft.com/office/word/2018/wordml" xmlns:w16du="http://schemas.microsoft.com/office/word/2023/wordml/word16du" xmlns:w16sdtdh="http://schemas.microsoft.com/office/word/2020/wordml/sdtdatahash" xmlns:w16se="http://schemas.microsoft.com/office/word/2015/wordml/symex" xmlns:wpg="http://schemas.microsoft.com/office/word/2010/wordprocessingGroup" xmlns:wpi="http://schemas.microsoft.com/office/word/2010/wordprocessingInk" xmlns:wne="http://schemas.microsoft.com/office/word/2006/wordml" xmlns:wps="http://schemas.microsoft.com/office/word/2010/wordprocessingShape" mc:Ignorable="w14 w15 w16se w16cid w16 w16cex w16sdtdh w16du wp14">
   <w:p>
+    <w:pPr>
+      <w:spacing w:before="0"/>
+    </w:pPr>
     <w:r>
       <w:rPr>
         <w:lang w:val="es-AR"/>
       </w:rPr>
-      <w:t>T-Code</w:t>
+      <w:t>T-</w:t>
     </w:r>
+    <w:proofErr w:type="spellStart"/>
+    <w:r>
+      <w:rPr>
+        <w:lang w:val="es-AR"/>
+      </w:rPr>
+      <w:t>Code</w:t>
+    </w:r>
+    <w:proofErr w:type="spellEnd"/>
     <w:r>
       <w:rPr>
         <w:lang w:val="es-AR"/>
@@ -2438,6 +2578,18 @@
       <w:tab/>
     </w:r>
     <w:r>
+      <w:tab/>
+    </w:r>
+    <w:r>
+      <w:tab/>
+    </w:r>
+    <w:r>
+      <w:tab/>
+    </w:r>
+    <w:r>
+      <w:tab/>
+    </w:r>
+    <w:r>
       <w:t xml:space="preserve">Página </w:t>
     </w:r>
     <w:r>
@@ -2554,11 +2706,42 @@
     </w:r>
   </w:p>
   <w:p>
+    <w:pPr>
+      <w:spacing w:before="0"/>
+    </w:pPr>
     <w:r>
       <w:rPr>
         <w:lang w:val="es-AR"/>
       </w:rPr>
-      <w:t xml:space="preserve">Agustín Collareda, Cintia Hernandez y </w:t>
+      <w:t xml:space="preserve">Agustín </w:t>
+    </w:r>
+    <w:proofErr w:type="spellStart"/>
+    <w:r>
+      <w:rPr>
+        <w:lang w:val="es-AR"/>
+      </w:rPr>
+      <w:t>Collareda</w:t>
+    </w:r>
+    <w:proofErr w:type="spellEnd"/>
+    <w:r>
+      <w:rPr>
+        <w:lang w:val="es-AR"/>
+      </w:rPr>
+      <w:t xml:space="preserve">, Cintia </w:t>
+    </w:r>
+    <w:proofErr w:type="spellStart"/>
+    <w:r>
+      <w:rPr>
+        <w:lang w:val="es-AR"/>
+      </w:rPr>
+      <w:t>Hernandez</w:t>
+    </w:r>
+    <w:proofErr w:type="spellEnd"/>
+    <w:r>
+      <w:rPr>
+        <w:lang w:val="es-AR"/>
+      </w:rPr>
+      <w:t xml:space="preserve"> y </w:t>
     </w:r>
     <w:r>
       <w:rPr>
@@ -2668,6 +2851,7 @@
         </wp:anchor>
       </w:drawing>
     </w:r>
+    <w:proofErr w:type="spellStart"/>
     <w:r>
       <w:rPr>
         <w:lang w:val="en-US"/>
@@ -2686,6 +2870,7 @@
       </w:rPr>
       <w:t>low</w:t>
     </w:r>
+    <w:proofErr w:type="spellEnd"/>
     <w:r>
       <w:rPr>
         <w:lang w:val="en-US"/>

</xml_diff>